<commit_message>
Added proyect advancement N°2
</commit_message>
<xml_diff>
--- a/Proyecto/defPro.docx
+++ b/Proyecto/defPro.docx
@@ -1,6 +1,6 @@
 
 <file path=word/document.xml><?xml version="1.0" encoding="utf-8"?>
-<w:document xmlns:wpc="http://schemas.microsoft.com/office/word/2010/wordprocessingCanvas" xmlns:cx="http://schemas.microsoft.com/office/drawing/2014/chartex" xmlns:cx1="http://schemas.microsoft.com/office/drawing/2015/9/8/chartex" xmlns:cx2="http://schemas.microsoft.com/office/drawing/2015/10/21/chartex" xmlns:cx3="http://schemas.microsoft.com/office/drawing/2016/5/9/chartex" xmlns:cx4="http://schemas.microsoft.com/office/drawing/2016/5/10/chartex" xmlns:cx5="http://schemas.microsoft.com/office/drawing/2016/5/11/chartex" xmlns:cx6="http://schemas.microsoft.com/office/drawing/2016/5/12/chartex" xmlns:cx7="http://schemas.microsoft.com/office/drawing/2016/5/13/chartex" xmlns:cx8="http://schemas.microsoft.com/office/drawing/2016/5/14/chartex" xmlns:mc="http://schemas.openxmlformats.org/markup-compatibility/2006" xmlns:aink="http://schemas.microsoft.com/office/drawing/2016/ink" xmlns:am3d="http://schemas.microsoft.com/office/drawing/2017/model3d" xmlns:o="urn:schemas-microsoft-com:office:office" xmlns:oel="http://schemas.microsoft.com/office/2019/extlst" xmlns:r="http://schemas.openxmlformats.org/officeDocument/2006/relationships" xmlns:m="http://schemas.openxmlformats.org/officeDocument/2006/math" xmlns:v="urn:schemas-microsoft-com:vml" xmlns:wp14="http://schemas.microsoft.com/office/word/2010/wordprocessingDrawing" xmlns:wp="http://schemas.openxmlformats.org/drawingml/2006/wordprocessingDrawing" xmlns:w10="urn:schemas-microsoft-com:office:word" xmlns:w="http://schemas.openxmlformats.org/wordprocessingml/2006/main" xmlns:w14="http://schemas.microsoft.com/office/word/2010/wordml" xmlns:w15="http://schemas.microsoft.com/office/word/2012/wordml" xmlns:w16cex="http://schemas.microsoft.com/office/word/2018/wordml/cex" xmlns:w16cid="http://schemas.microsoft.com/office/word/2016/wordml/cid" xmlns:w16="http://schemas.microsoft.com/office/word/2018/wordml" xmlns:w16du="http://schemas.microsoft.com/office/word/2023/wordml/word16du" xmlns:w16sdtdh="http://schemas.microsoft.com/office/word/2020/wordml/sdtdatahash" xmlns:w16sdtfl="http://schemas.microsoft.com/office/word/2024/wordml/sdtformatlock" xmlns:w16se="http://schemas.microsoft.com/office/word/2015/wordml/symex" xmlns:wpg="http://schemas.microsoft.com/office/word/2010/wordprocessingGroup" xmlns:wpi="http://schemas.microsoft.com/office/word/2010/wordprocessingInk" xmlns:wne="http://schemas.microsoft.com/office/word/2006/wordml" xmlns:wps="http://schemas.microsoft.com/office/word/2010/wordprocessingShape" xmlns:a="http://schemas.openxmlformats.org/drawingml/2006/main" xmlns:pic="http://schemas.openxmlformats.org/drawingml/2006/picture" xmlns:a14="http://schemas.microsoft.com/office/drawing/2010/main" mc:Ignorable="w14 w15 w16se w16cid w16 w16cex w16sdtdh w16sdtfl w16du wp14">
+<w:document xmlns:wpc="http://schemas.microsoft.com/office/word/2010/wordprocessingCanvas" xmlns:cx="http://schemas.microsoft.com/office/drawing/2014/chartex" xmlns:cx1="http://schemas.microsoft.com/office/drawing/2015/9/8/chartex" xmlns:cx2="http://schemas.microsoft.com/office/drawing/2015/10/21/chartex" xmlns:cx3="http://schemas.microsoft.com/office/drawing/2016/5/9/chartex" xmlns:cx4="http://schemas.microsoft.com/office/drawing/2016/5/10/chartex" xmlns:cx5="http://schemas.microsoft.com/office/drawing/2016/5/11/chartex" xmlns:cx6="http://schemas.microsoft.com/office/drawing/2016/5/12/chartex" xmlns:cx7="http://schemas.microsoft.com/office/drawing/2016/5/13/chartex" xmlns:cx8="http://schemas.microsoft.com/office/drawing/2016/5/14/chartex" xmlns:mc="http://schemas.openxmlformats.org/markup-compatibility/2006" xmlns:aink="http://schemas.microsoft.com/office/drawing/2016/ink" xmlns:am3d="http://schemas.microsoft.com/office/drawing/2017/model3d" xmlns:o="urn:schemas-microsoft-com:office:office" xmlns:oel="http://schemas.microsoft.com/office/2019/extlst" xmlns:r="http://schemas.openxmlformats.org/officeDocument/2006/relationships" xmlns:m="http://schemas.openxmlformats.org/officeDocument/2006/math" xmlns:v="urn:schemas-microsoft-com:vml" xmlns:wp14="http://schemas.microsoft.com/office/word/2010/wordprocessingDrawing" xmlns:wp="http://schemas.openxmlformats.org/drawingml/2006/wordprocessingDrawing" xmlns:w10="urn:schemas-microsoft-com:office:word" xmlns:w="http://schemas.openxmlformats.org/wordprocessingml/2006/main" xmlns:w14="http://schemas.microsoft.com/office/word/2010/wordml" xmlns:w15="http://schemas.microsoft.com/office/word/2012/wordml" xmlns:w16cex="http://schemas.microsoft.com/office/word/2018/wordml/cex" xmlns:w16cid="http://schemas.microsoft.com/office/word/2016/wordml/cid" xmlns:w16="http://schemas.microsoft.com/office/word/2018/wordml" xmlns:w16du="http://schemas.microsoft.com/office/word/2023/wordml/word16du" xmlns:w16sdtdh="http://schemas.microsoft.com/office/word/2020/wordml/sdtdatahash" xmlns:w16sdtfl="http://schemas.microsoft.com/office/word/2024/wordml/sdtformatlock" xmlns:w16se="http://schemas.microsoft.com/office/word/2015/wordml/symex" xmlns:wpg="http://schemas.microsoft.com/office/word/2010/wordprocessingGroup" xmlns:wpi="http://schemas.microsoft.com/office/word/2010/wordprocessingInk" xmlns:wne="http://schemas.microsoft.com/office/word/2006/wordml" xmlns:wps="http://schemas.microsoft.com/office/word/2010/wordprocessingShape" mc:Ignorable="w14 w15 w16se w16cid w16 w16cex w16sdtdh w16sdtfl w16du wp14">
   <w:body>
     <w:p>
       <w:pPr>
@@ -88,7 +88,7 @@
           <w:color w:val="000000" w:themeColor="text1"/>
         </w:rPr>
       </w:pPr>
-      <w:bookmarkStart w:name="1_IDENTIFICACIÓN" w:id="0"/>
+      <w:bookmarkStart w:id="0" w:name="1_IDENTIFICACIÓN"/>
       <w:bookmarkEnd w:id="0"/>
       <w:r>
         <w:rPr>
@@ -117,12 +117,12 @@
         <w:tblW w:w="0" w:type="auto"/>
         <w:tblInd w:w="151" w:type="dxa"/>
         <w:tblBorders>
-          <w:top w:val="single" w:color="000000" w:sz="6" w:space="0"/>
-          <w:left w:val="single" w:color="000000" w:sz="6" w:space="0"/>
-          <w:bottom w:val="single" w:color="000000" w:sz="6" w:space="0"/>
-          <w:right w:val="single" w:color="000000" w:sz="6" w:space="0"/>
-          <w:insideH w:val="single" w:color="000000" w:sz="6" w:space="0"/>
-          <w:insideV w:val="single" w:color="000000" w:sz="6" w:space="0"/>
+          <w:top w:val="single" w:sz="6" w:space="0" w:color="000000"/>
+          <w:left w:val="single" w:sz="6" w:space="0" w:color="000000"/>
+          <w:bottom w:val="single" w:sz="6" w:space="0" w:color="000000"/>
+          <w:right w:val="single" w:sz="6" w:space="0" w:color="000000"/>
+          <w:insideH w:val="single" w:sz="6" w:space="0" w:color="000000"/>
+          <w:insideV w:val="single" w:sz="6" w:space="0" w:color="000000"/>
         </w:tblBorders>
         <w:tblLayout w:type="fixed"/>
         <w:tblLook w:val="01E0" w:firstRow="1" w:lastRow="1" w:firstColumn="1" w:lastColumn="1" w:noHBand="0" w:noVBand="0"/>
@@ -142,8 +142,8 @@
             <w:tcW w:w="2198" w:type="dxa"/>
             <w:gridSpan w:val="3"/>
             <w:tcBorders>
-              <w:left w:val="single" w:color="000000" w:sz="4" w:space="0"/>
-              <w:right w:val="single" w:color="000000" w:sz="4" w:space="0"/>
+              <w:left w:val="single" w:sz="4" w:space="0" w:color="000000"/>
+              <w:right w:val="single" w:sz="4" w:space="0" w:color="000000"/>
             </w:tcBorders>
             <w:shd w:val="clear" w:color="auto" w:fill="F1F1F1"/>
           </w:tcPr>
@@ -173,8 +173,8 @@
           <w:tcPr>
             <w:tcW w:w="6610" w:type="dxa"/>
             <w:tcBorders>
-              <w:left w:val="single" w:color="000000" w:sz="4" w:space="0"/>
-              <w:right w:val="single" w:color="000000" w:sz="4" w:space="0"/>
+              <w:left w:val="single" w:sz="4" w:space="0" w:color="000000"/>
+              <w:right w:val="single" w:sz="4" w:space="0" w:color="000000"/>
             </w:tcBorders>
           </w:tcPr>
           <w:p>
@@ -223,8 +223,8 @@
             <w:tcW w:w="2198" w:type="dxa"/>
             <w:gridSpan w:val="3"/>
             <w:tcBorders>
-              <w:left w:val="single" w:color="000000" w:sz="4" w:space="0"/>
-              <w:right w:val="single" w:color="000000" w:sz="4" w:space="0"/>
+              <w:left w:val="single" w:sz="4" w:space="0" w:color="000000"/>
+              <w:right w:val="single" w:sz="4" w:space="0" w:color="000000"/>
             </w:tcBorders>
             <w:shd w:val="clear" w:color="auto" w:fill="F1F1F1"/>
           </w:tcPr>
@@ -254,8 +254,8 @@
           <w:tcPr>
             <w:tcW w:w="6610" w:type="dxa"/>
             <w:tcBorders>
-              <w:left w:val="single" w:color="000000" w:sz="4" w:space="0"/>
-              <w:right w:val="single" w:color="000000" w:sz="4" w:space="0"/>
+              <w:left w:val="single" w:sz="4" w:space="0" w:color="000000"/>
+              <w:right w:val="single" w:sz="4" w:space="0" w:color="000000"/>
             </w:tcBorders>
           </w:tcPr>
           <w:p>
@@ -274,7 +274,23 @@
                 <w:color w:val="000000" w:themeColor="text1"/>
                 <w:sz w:val="20"/>
               </w:rPr>
-              <w:t>Marianella Polo Peña Y Juan Sebastián Guayazán Clavijo</w:t>
+              <w:t xml:space="preserve">Marianella Polo Peña </w:t>
+            </w:r>
+            <w:r>
+              <w:rPr>
+                <w:rFonts w:ascii="Garamond" w:hAnsi="Garamond"/>
+                <w:color w:val="000000" w:themeColor="text1"/>
+                <w:sz w:val="20"/>
+              </w:rPr>
+              <w:t>y</w:t>
+            </w:r>
+            <w:r>
+              <w:rPr>
+                <w:rFonts w:ascii="Garamond" w:hAnsi="Garamond"/>
+                <w:color w:val="000000" w:themeColor="text1"/>
+                <w:sz w:val="20"/>
+              </w:rPr>
+              <w:t xml:space="preserve"> Juan Sebastián Guayazán Clavijo</w:t>
             </w:r>
             <w:r>
               <w:rPr>
@@ -296,8 +312,8 @@
             <w:tcW w:w="8808" w:type="dxa"/>
             <w:gridSpan w:val="4"/>
             <w:tcBorders>
-              <w:left w:val="single" w:color="000000" w:sz="4" w:space="0"/>
-              <w:right w:val="single" w:color="000000" w:sz="4" w:space="0"/>
+              <w:left w:val="single" w:sz="4" w:space="0" w:color="000000"/>
+              <w:right w:val="single" w:sz="4" w:space="0" w:color="000000"/>
             </w:tcBorders>
             <w:shd w:val="clear" w:color="auto" w:fill="F1F1F1"/>
           </w:tcPr>
@@ -332,8 +348,8 @@
           <w:tcPr>
             <w:tcW w:w="1064" w:type="dxa"/>
             <w:tcBorders>
-              <w:left w:val="single" w:color="000000" w:sz="4" w:space="0"/>
-              <w:right w:val="single" w:color="000000" w:sz="4" w:space="0"/>
+              <w:left w:val="single" w:sz="4" w:space="0" w:color="000000"/>
+              <w:right w:val="single" w:sz="4" w:space="0" w:color="000000"/>
             </w:tcBorders>
             <w:shd w:val="clear" w:color="auto" w:fill="F1F1F1"/>
           </w:tcPr>
@@ -363,8 +379,8 @@
           <w:tcPr>
             <w:tcW w:w="996" w:type="dxa"/>
             <w:tcBorders>
-              <w:left w:val="single" w:color="000000" w:sz="4" w:space="0"/>
-              <w:right w:val="single" w:color="000000" w:sz="4" w:space="0"/>
+              <w:left w:val="single" w:sz="4" w:space="0" w:color="000000"/>
+              <w:right w:val="single" w:sz="4" w:space="0" w:color="000000"/>
             </w:tcBorders>
             <w:shd w:val="clear" w:color="auto" w:fill="F1F1F1"/>
           </w:tcPr>
@@ -394,8 +410,8 @@
             <w:tcW w:w="6748" w:type="dxa"/>
             <w:gridSpan w:val="2"/>
             <w:tcBorders>
-              <w:left w:val="single" w:color="000000" w:sz="4" w:space="0"/>
-              <w:right w:val="single" w:color="000000" w:sz="4" w:space="0"/>
+              <w:left w:val="single" w:sz="4" w:space="0" w:color="000000"/>
+              <w:right w:val="single" w:sz="4" w:space="0" w:color="000000"/>
             </w:tcBorders>
             <w:shd w:val="clear" w:color="auto" w:fill="F1F1F1"/>
           </w:tcPr>
@@ -429,8 +445,8 @@
           <w:tcPr>
             <w:tcW w:w="1064" w:type="dxa"/>
             <w:tcBorders>
-              <w:left w:val="single" w:color="000000" w:sz="4" w:space="0"/>
-              <w:right w:val="single" w:color="000000" w:sz="4" w:space="0"/>
+              <w:left w:val="single" w:sz="4" w:space="0" w:color="000000"/>
+              <w:right w:val="single" w:sz="4" w:space="0" w:color="000000"/>
             </w:tcBorders>
           </w:tcPr>
           <w:p>
@@ -468,8 +484,8 @@
           <w:tcPr>
             <w:tcW w:w="996" w:type="dxa"/>
             <w:tcBorders>
-              <w:left w:val="single" w:color="000000" w:sz="4" w:space="0"/>
-              <w:right w:val="single" w:color="000000" w:sz="4" w:space="0"/>
+              <w:left w:val="single" w:sz="4" w:space="0" w:color="000000"/>
+              <w:right w:val="single" w:sz="4" w:space="0" w:color="000000"/>
             </w:tcBorders>
           </w:tcPr>
           <w:p>
@@ -496,8 +512,8 @@
             <w:tcW w:w="6748" w:type="dxa"/>
             <w:gridSpan w:val="2"/>
             <w:tcBorders>
-              <w:left w:val="single" w:color="000000" w:sz="4" w:space="0"/>
-              <w:right w:val="single" w:color="000000" w:sz="4" w:space="0"/>
+              <w:left w:val="single" w:sz="4" w:space="0" w:color="000000"/>
+              <w:right w:val="single" w:sz="4" w:space="0" w:color="000000"/>
             </w:tcBorders>
           </w:tcPr>
           <w:p>
@@ -562,8 +578,8 @@
           <w:tcPr>
             <w:tcW w:w="1064" w:type="dxa"/>
             <w:tcBorders>
-              <w:left w:val="single" w:color="000000" w:sz="4" w:space="0"/>
-              <w:right w:val="single" w:color="000000" w:sz="4" w:space="0"/>
+              <w:left w:val="single" w:sz="4" w:space="0" w:color="000000"/>
+              <w:right w:val="single" w:sz="4" w:space="0" w:color="000000"/>
             </w:tcBorders>
           </w:tcPr>
           <w:p>
@@ -592,8 +608,8 @@
           <w:tcPr>
             <w:tcW w:w="996" w:type="dxa"/>
             <w:tcBorders>
-              <w:left w:val="single" w:color="000000" w:sz="4" w:space="0"/>
-              <w:right w:val="single" w:color="000000" w:sz="4" w:space="0"/>
+              <w:left w:val="single" w:sz="4" w:space="0" w:color="000000"/>
+              <w:right w:val="single" w:sz="4" w:space="0" w:color="000000"/>
             </w:tcBorders>
           </w:tcPr>
           <w:p>
@@ -620,8 +636,8 @@
             <w:tcW w:w="6748" w:type="dxa"/>
             <w:gridSpan w:val="2"/>
             <w:tcBorders>
-              <w:left w:val="single" w:color="000000" w:sz="4" w:space="0"/>
-              <w:right w:val="single" w:color="000000" w:sz="4" w:space="0"/>
+              <w:left w:val="single" w:sz="4" w:space="0" w:color="000000"/>
+              <w:right w:val="single" w:sz="4" w:space="0" w:color="000000"/>
             </w:tcBorders>
           </w:tcPr>
           <w:p>
@@ -652,8 +668,8 @@
           <w:tcPr>
             <w:tcW w:w="1064" w:type="dxa"/>
             <w:tcBorders>
-              <w:left w:val="single" w:color="000000" w:sz="4" w:space="0"/>
-              <w:right w:val="single" w:color="000000" w:sz="4" w:space="0"/>
+              <w:left w:val="single" w:sz="4" w:space="0" w:color="000000"/>
+              <w:right w:val="single" w:sz="4" w:space="0" w:color="000000"/>
             </w:tcBorders>
           </w:tcPr>
           <w:p>
@@ -691,8 +707,8 @@
           <w:tcPr>
             <w:tcW w:w="996" w:type="dxa"/>
             <w:tcBorders>
-              <w:left w:val="single" w:color="000000" w:sz="4" w:space="0"/>
-              <w:right w:val="single" w:color="000000" w:sz="4" w:space="0"/>
+              <w:left w:val="single" w:sz="4" w:space="0" w:color="000000"/>
+              <w:right w:val="single" w:sz="4" w:space="0" w:color="000000"/>
             </w:tcBorders>
           </w:tcPr>
           <w:p>
@@ -719,8 +735,8 @@
             <w:tcW w:w="6748" w:type="dxa"/>
             <w:gridSpan w:val="2"/>
             <w:tcBorders>
-              <w:left w:val="single" w:color="000000" w:sz="4" w:space="0"/>
-              <w:right w:val="single" w:color="000000" w:sz="4" w:space="0"/>
+              <w:left w:val="single" w:sz="4" w:space="0" w:color="000000"/>
+              <w:right w:val="single" w:sz="4" w:space="0" w:color="000000"/>
             </w:tcBorders>
           </w:tcPr>
           <w:p>
@@ -764,8 +780,8 @@
           <w:tcPr>
             <w:tcW w:w="1064" w:type="dxa"/>
             <w:tcBorders>
-              <w:left w:val="single" w:color="000000" w:sz="4" w:space="0"/>
-              <w:right w:val="single" w:color="000000" w:sz="4" w:space="0"/>
+              <w:left w:val="single" w:sz="4" w:space="0" w:color="000000"/>
+              <w:right w:val="single" w:sz="4" w:space="0" w:color="000000"/>
             </w:tcBorders>
           </w:tcPr>
           <w:p>
@@ -794,8 +810,8 @@
           <w:tcPr>
             <w:tcW w:w="996" w:type="dxa"/>
             <w:tcBorders>
-              <w:left w:val="single" w:color="000000" w:sz="4" w:space="0"/>
-              <w:right w:val="single" w:color="000000" w:sz="4" w:space="0"/>
+              <w:left w:val="single" w:sz="4" w:space="0" w:color="000000"/>
+              <w:right w:val="single" w:sz="4" w:space="0" w:color="000000"/>
             </w:tcBorders>
           </w:tcPr>
           <w:p>
@@ -822,8 +838,8 @@
             <w:tcW w:w="6748" w:type="dxa"/>
             <w:gridSpan w:val="2"/>
             <w:tcBorders>
-              <w:left w:val="single" w:color="000000" w:sz="4" w:space="0"/>
-              <w:right w:val="single" w:color="000000" w:sz="4" w:space="0"/>
+              <w:left w:val="single" w:sz="4" w:space="0" w:color="000000"/>
+              <w:right w:val="single" w:sz="4" w:space="0" w:color="000000"/>
             </w:tcBorders>
           </w:tcPr>
           <w:p>
@@ -889,8 +905,8 @@
           <w:tcPr>
             <w:tcW w:w="1064" w:type="dxa"/>
             <w:tcBorders>
-              <w:left w:val="single" w:color="000000" w:sz="4" w:space="0"/>
-              <w:right w:val="single" w:color="000000" w:sz="4" w:space="0"/>
+              <w:left w:val="single" w:sz="4" w:space="0" w:color="000000"/>
+              <w:right w:val="single" w:sz="4" w:space="0" w:color="000000"/>
             </w:tcBorders>
           </w:tcPr>
           <w:p>
@@ -928,8 +944,8 @@
           <w:tcPr>
             <w:tcW w:w="996" w:type="dxa"/>
             <w:tcBorders>
-              <w:left w:val="single" w:color="000000" w:sz="4" w:space="0"/>
-              <w:right w:val="single" w:color="000000" w:sz="4" w:space="0"/>
+              <w:left w:val="single" w:sz="4" w:space="0" w:color="000000"/>
+              <w:right w:val="single" w:sz="4" w:space="0" w:color="000000"/>
             </w:tcBorders>
           </w:tcPr>
           <w:p>
@@ -956,8 +972,8 @@
             <w:tcW w:w="6748" w:type="dxa"/>
             <w:gridSpan w:val="2"/>
             <w:tcBorders>
-              <w:left w:val="single" w:color="000000" w:sz="4" w:space="0"/>
-              <w:right w:val="single" w:color="000000" w:sz="4" w:space="0"/>
+              <w:left w:val="single" w:sz="4" w:space="0" w:color="000000"/>
+              <w:right w:val="single" w:sz="4" w:space="0" w:color="000000"/>
             </w:tcBorders>
           </w:tcPr>
           <w:p>
@@ -1016,7 +1032,7 @@
           <w:color w:val="000000" w:themeColor="text1"/>
         </w:rPr>
       </w:pPr>
-      <w:bookmarkStart w:name="2_INTRODUCCIÓN" w:id="1"/>
+      <w:bookmarkStart w:id="1" w:name="2_INTRODUCCIÓN"/>
       <w:bookmarkEnd w:id="1"/>
       <w:r>
         <w:rPr>
@@ -1056,7 +1072,7 @@
           <w:color w:val="000000" w:themeColor="text1"/>
         </w:rPr>
       </w:pPr>
-      <w:bookmarkStart w:name="2.1_Tema_del_proyecto" w:id="2"/>
+      <w:bookmarkStart w:id="2" w:name="2.1_Tema_del_proyecto"/>
       <w:bookmarkEnd w:id="2"/>
       <w:r>
         <w:rPr>
@@ -1190,7 +1206,23 @@
           <w:color w:val="000000" w:themeColor="text1"/>
           <w:sz w:val="20"/>
         </w:rPr>
-        <w:t xml:space="preserve"> en el plan de estudios y visualizar el progreso académico de manera estructurada.</w:t>
+        <w:t xml:space="preserve"> en el plan de estudios y visualizar el progreso académico de manera estructurada</w:t>
+      </w:r>
+      <w:r>
+        <w:rPr>
+          <w:rFonts w:ascii="Garamond" w:hAnsi="Garamond"/>
+          <w:color w:val="000000" w:themeColor="text1"/>
+          <w:sz w:val="20"/>
+        </w:rPr>
+        <w:t xml:space="preserve"> en las diferentes formas existentes</w:t>
+      </w:r>
+      <w:r>
+        <w:rPr>
+          <w:rFonts w:ascii="Garamond" w:hAnsi="Garamond"/>
+          <w:color w:val="000000" w:themeColor="text1"/>
+          <w:sz w:val="20"/>
+        </w:rPr>
+        <w:t>.</w:t>
       </w:r>
     </w:p>
     <w:p>
@@ -1542,7 +1574,7 @@
           <w:szCs w:val="20"/>
         </w:rPr>
       </w:pPr>
-      <w:bookmarkStart w:name="3_DESCRIPCIÓN_DEL_PROYECTO" w:id="3"/>
+      <w:bookmarkStart w:id="3" w:name="3_DESCRIPCIÓN_DEL_PROYECTO"/>
       <w:bookmarkEnd w:id="3"/>
       <w:r>
         <w:rPr>
@@ -1660,6 +1692,33 @@
           <w:szCs w:val="20"/>
         </w:rPr>
         <w:t>para ver mejoras o puntos a mejorar.</w:t>
+      </w:r>
+      <w:r>
+        <w:rPr>
+          <w:rFonts w:ascii="Garamond" w:hAnsi="Garamond"/>
+          <w:color w:val="000000" w:themeColor="text1"/>
+          <w:sz w:val="20"/>
+          <w:szCs w:val="20"/>
+        </w:rPr>
+        <w:t xml:space="preserve"> Así también vemos fortalezas en los mismos facilitando el proceso de transición a la </w:t>
+      </w:r>
+      <w:r>
+        <w:rPr>
+          <w:rFonts w:ascii="Garamond" w:hAnsi="Garamond"/>
+          <w:color w:val="000000" w:themeColor="text1"/>
+          <w:sz w:val="20"/>
+          <w:szCs w:val="20"/>
+        </w:rPr>
+        <w:t xml:space="preserve">promoción y recomendación en las materias a cursar como electivas o en los procesos de </w:t>
+      </w:r>
+      <w:r>
+        <w:rPr>
+          <w:rFonts w:ascii="Garamond" w:hAnsi="Garamond"/>
+          <w:color w:val="000000" w:themeColor="text1"/>
+          <w:sz w:val="20"/>
+          <w:szCs w:val="20"/>
+        </w:rPr>
+        <w:t>continuación en la educación como énfasis o posgrados</w:t>
       </w:r>
     </w:p>
     <w:p>
@@ -1685,6 +1744,7 @@
           <w:sz w:val="20"/>
           <w:szCs w:val="20"/>
         </w:rPr>
+        <w:lastRenderedPageBreak/>
         <w:t>También siendo nuestro logo el siguiente</w:t>
       </w:r>
       <w:r>
@@ -1723,9 +1783,8 @@
           <w:szCs w:val="20"/>
           <w:lang w:val="es-419"/>
         </w:rPr>
-        <w:lastRenderedPageBreak/>
         <w:drawing>
-          <wp:inline distT="0" distB="0" distL="0" distR="0" wp14:anchorId="4A317055" wp14:editId="026FB74E">
+          <wp:inline distT="0" distB="0" distL="0" distR="0" wp14:anchorId="4A317055" wp14:editId="7D85BE1E">
             <wp:extent cx="2463065" cy="1013864"/>
             <wp:effectExtent l="0" t="0" r="0" b="0"/>
             <wp:docPr id="602108442" name="Imagen 5" descr="Imagen que contiene Texto&#10;&#10;El contenido generado por IA puede ser incorrecto."/>
@@ -1793,11 +1852,29 @@
           <w:szCs w:val="20"/>
         </w:rPr>
       </w:pPr>
+      <w:r>
+        <w:rPr>
+          <w:rFonts w:ascii="Garamond" w:hAnsi="Garamond"/>
+          <w:color w:val="000000" w:themeColor="text1"/>
+          <w:sz w:val="20"/>
+          <w:szCs w:val="20"/>
+        </w:rPr>
+        <w:t xml:space="preserve">Representado un enfoque en nuestra institución donde </w:t>
+      </w:r>
+      <w:r>
+        <w:rPr>
+          <w:rFonts w:ascii="Garamond" w:hAnsi="Garamond"/>
+          <w:color w:val="000000" w:themeColor="text1"/>
+          <w:sz w:val="20"/>
+          <w:szCs w:val="20"/>
+        </w:rPr>
+        <w:t>nuestra prioridad son los estudiantes y su gestión durante su etapa universitaria</w:t>
+      </w:r>
     </w:p>
     <w:p>
       <w:pPr>
         <w:rPr>
-          <w:rFonts w:ascii="Garamond" w:hAnsi="Garamond" w:eastAsia="Arial" w:cs="Arial"/>
+          <w:rFonts w:ascii="Garamond" w:eastAsia="Arial" w:hAnsi="Garamond" w:cs="Arial"/>
           <w:b/>
           <w:color w:val="000000" w:themeColor="text1"/>
         </w:rPr>
@@ -1895,7 +1972,7 @@
           <w:color w:val="000000" w:themeColor="text1"/>
         </w:rPr>
       </w:pPr>
-      <w:bookmarkStart w:name="3.1_Problema" w:id="4"/>
+      <w:bookmarkStart w:id="4" w:name="3.1_Problema"/>
       <w:bookmarkEnd w:id="4"/>
       <w:r>
         <w:rPr>
@@ -1915,7 +1992,7 @@
         <w:ind w:left="264" w:firstLine="0"/>
         <w:jc w:val="both"/>
         <w:rPr>
-          <w:rFonts w:ascii="Garamond" w:hAnsi="Garamond" w:eastAsia="Comic Sans MS" w:cs="Comic Sans MS"/>
+          <w:rFonts w:ascii="Garamond" w:eastAsia="Comic Sans MS" w:hAnsi="Garamond" w:cs="Comic Sans MS"/>
           <w:b w:val="0"/>
           <w:color w:val="000000" w:themeColor="text1"/>
           <w:sz w:val="20"/>
@@ -1924,7 +2001,7 @@
       </w:pPr>
       <w:r>
         <w:rPr>
-          <w:rFonts w:ascii="Garamond" w:hAnsi="Garamond" w:eastAsia="Comic Sans MS" w:cs="Comic Sans MS"/>
+          <w:rFonts w:ascii="Garamond" w:eastAsia="Comic Sans MS" w:hAnsi="Garamond" w:cs="Comic Sans MS"/>
           <w:b w:val="0"/>
           <w:color w:val="000000" w:themeColor="text1"/>
           <w:sz w:val="20"/>
@@ -1934,7 +2011,7 @@
       </w:r>
       <w:r>
         <w:rPr>
-          <w:rFonts w:ascii="Garamond" w:hAnsi="Garamond" w:eastAsia="Comic Sans MS" w:cs="Comic Sans MS"/>
+          <w:rFonts w:ascii="Garamond" w:eastAsia="Comic Sans MS" w:hAnsi="Garamond" w:cs="Comic Sans MS"/>
           <w:b w:val="0"/>
           <w:color w:val="000000" w:themeColor="text1"/>
           <w:sz w:val="20"/>
@@ -1944,7 +2021,7 @@
       </w:r>
       <w:r>
         <w:rPr>
-          <w:rFonts w:ascii="Garamond" w:hAnsi="Garamond" w:eastAsia="Comic Sans MS" w:cs="Comic Sans MS"/>
+          <w:rFonts w:ascii="Garamond" w:eastAsia="Comic Sans MS" w:hAnsi="Garamond" w:cs="Comic Sans MS"/>
           <w:b w:val="0"/>
           <w:color w:val="000000" w:themeColor="text1"/>
           <w:sz w:val="20"/>
@@ -1954,7 +2031,7 @@
       </w:r>
       <w:r>
         <w:rPr>
-          <w:rFonts w:ascii="Garamond" w:hAnsi="Garamond" w:eastAsia="Comic Sans MS" w:cs="Comic Sans MS"/>
+          <w:rFonts w:ascii="Garamond" w:eastAsia="Comic Sans MS" w:hAnsi="Garamond" w:cs="Comic Sans MS"/>
           <w:b w:val="0"/>
           <w:color w:val="000000" w:themeColor="text1"/>
           <w:sz w:val="20"/>
@@ -1964,7 +2041,7 @@
       </w:r>
       <w:r>
         <w:rPr>
-          <w:rFonts w:ascii="Garamond" w:hAnsi="Garamond" w:eastAsia="Comic Sans MS" w:cs="Comic Sans MS"/>
+          <w:rFonts w:ascii="Garamond" w:eastAsia="Comic Sans MS" w:hAnsi="Garamond" w:cs="Comic Sans MS"/>
           <w:b w:val="0"/>
           <w:color w:val="000000" w:themeColor="text1"/>
           <w:sz w:val="20"/>
@@ -1974,7 +2051,7 @@
       </w:r>
       <w:r>
         <w:rPr>
-          <w:rFonts w:ascii="Garamond" w:hAnsi="Garamond" w:eastAsia="Comic Sans MS" w:cs="Comic Sans MS"/>
+          <w:rFonts w:ascii="Garamond" w:eastAsia="Comic Sans MS" w:hAnsi="Garamond" w:cs="Comic Sans MS"/>
           <w:b w:val="0"/>
           <w:color w:val="000000" w:themeColor="text1"/>
           <w:sz w:val="20"/>
@@ -1984,7 +2061,7 @@
       </w:r>
       <w:r>
         <w:rPr>
-          <w:rFonts w:ascii="Garamond" w:hAnsi="Garamond" w:eastAsia="Comic Sans MS" w:cs="Comic Sans MS"/>
+          <w:rFonts w:ascii="Garamond" w:eastAsia="Comic Sans MS" w:hAnsi="Garamond" w:cs="Comic Sans MS"/>
           <w:b w:val="0"/>
           <w:color w:val="000000" w:themeColor="text1"/>
           <w:sz w:val="20"/>
@@ -1994,7 +2071,7 @@
       </w:r>
       <w:r>
         <w:rPr>
-          <w:rFonts w:ascii="Garamond" w:hAnsi="Garamond" w:eastAsia="Comic Sans MS" w:cs="Comic Sans MS"/>
+          <w:rFonts w:ascii="Garamond" w:eastAsia="Comic Sans MS" w:hAnsi="Garamond" w:cs="Comic Sans MS"/>
           <w:b w:val="0"/>
           <w:color w:val="000000" w:themeColor="text1"/>
           <w:sz w:val="20"/>
@@ -2004,7 +2081,7 @@
       </w:r>
       <w:r>
         <w:rPr>
-          <w:rFonts w:ascii="Garamond" w:hAnsi="Garamond" w:eastAsia="Comic Sans MS" w:cs="Comic Sans MS"/>
+          <w:rFonts w:ascii="Garamond" w:eastAsia="Comic Sans MS" w:hAnsi="Garamond" w:cs="Comic Sans MS"/>
           <w:b w:val="0"/>
           <w:color w:val="000000" w:themeColor="text1"/>
           <w:sz w:val="20"/>
@@ -2014,7 +2091,7 @@
       </w:r>
       <w:r>
         <w:rPr>
-          <w:rFonts w:ascii="Garamond" w:hAnsi="Garamond" w:eastAsia="Comic Sans MS" w:cs="Comic Sans MS"/>
+          <w:rFonts w:ascii="Garamond" w:eastAsia="Comic Sans MS" w:hAnsi="Garamond" w:cs="Comic Sans MS"/>
           <w:b w:val="0"/>
           <w:color w:val="000000" w:themeColor="text1"/>
           <w:sz w:val="20"/>
@@ -2024,7 +2101,7 @@
       </w:r>
       <w:r>
         <w:rPr>
-          <w:rFonts w:ascii="Garamond" w:hAnsi="Garamond" w:eastAsia="Comic Sans MS" w:cs="Comic Sans MS"/>
+          <w:rFonts w:ascii="Garamond" w:eastAsia="Comic Sans MS" w:hAnsi="Garamond" w:cs="Comic Sans MS"/>
           <w:b w:val="0"/>
           <w:color w:val="000000" w:themeColor="text1"/>
           <w:sz w:val="20"/>
@@ -2034,7 +2111,7 @@
       </w:r>
       <w:r>
         <w:rPr>
-          <w:rFonts w:ascii="Garamond" w:hAnsi="Garamond" w:eastAsia="Comic Sans MS" w:cs="Comic Sans MS"/>
+          <w:rFonts w:ascii="Garamond" w:eastAsia="Comic Sans MS" w:hAnsi="Garamond" w:cs="Comic Sans MS"/>
           <w:b w:val="0"/>
           <w:color w:val="000000" w:themeColor="text1"/>
           <w:sz w:val="20"/>
@@ -2044,7 +2121,7 @@
       </w:r>
       <w:r>
         <w:rPr>
-          <w:rFonts w:ascii="Garamond" w:hAnsi="Garamond" w:eastAsia="Comic Sans MS" w:cs="Comic Sans MS"/>
+          <w:rFonts w:ascii="Garamond" w:eastAsia="Comic Sans MS" w:hAnsi="Garamond" w:cs="Comic Sans MS"/>
           <w:b w:val="0"/>
           <w:color w:val="000000" w:themeColor="text1"/>
           <w:sz w:val="20"/>
@@ -2062,7 +2139,7 @@
         <w:ind w:left="244" w:firstLine="0"/>
         <w:jc w:val="both"/>
         <w:rPr>
-          <w:rFonts w:ascii="Garamond" w:hAnsi="Garamond" w:eastAsia="Comic Sans MS" w:cs="Comic Sans MS"/>
+          <w:rFonts w:ascii="Garamond" w:eastAsia="Comic Sans MS" w:hAnsi="Garamond" w:cs="Comic Sans MS"/>
           <w:b w:val="0"/>
           <w:color w:val="000000" w:themeColor="text1"/>
           <w:sz w:val="20"/>
@@ -2071,7 +2148,7 @@
       </w:pPr>
       <w:r>
         <w:rPr>
-          <w:rFonts w:ascii="Garamond" w:hAnsi="Garamond" w:eastAsia="Comic Sans MS" w:cs="Comic Sans MS"/>
+          <w:rFonts w:ascii="Garamond" w:eastAsia="Comic Sans MS" w:hAnsi="Garamond" w:cs="Comic Sans MS"/>
           <w:b w:val="0"/>
           <w:color w:val="000000" w:themeColor="text1"/>
           <w:sz w:val="20"/>
@@ -2081,7 +2158,7 @@
       </w:r>
       <w:r>
         <w:rPr>
-          <w:rFonts w:ascii="Garamond" w:hAnsi="Garamond" w:eastAsia="Comic Sans MS" w:cs="Comic Sans MS"/>
+          <w:rFonts w:ascii="Garamond" w:eastAsia="Comic Sans MS" w:hAnsi="Garamond" w:cs="Comic Sans MS"/>
           <w:b w:val="0"/>
           <w:color w:val="000000" w:themeColor="text1"/>
           <w:sz w:val="20"/>
@@ -2091,7 +2168,7 @@
       </w:r>
       <w:r>
         <w:rPr>
-          <w:rFonts w:ascii="Garamond" w:hAnsi="Garamond" w:eastAsia="Comic Sans MS" w:cs="Comic Sans MS"/>
+          <w:rFonts w:ascii="Garamond" w:eastAsia="Comic Sans MS" w:hAnsi="Garamond" w:cs="Comic Sans MS"/>
           <w:b w:val="0"/>
           <w:color w:val="000000" w:themeColor="text1"/>
           <w:sz w:val="20"/>
@@ -2101,7 +2178,7 @@
       </w:r>
       <w:r>
         <w:rPr>
-          <w:rFonts w:ascii="Garamond" w:hAnsi="Garamond" w:eastAsia="Comic Sans MS" w:cs="Comic Sans MS"/>
+          <w:rFonts w:ascii="Garamond" w:eastAsia="Comic Sans MS" w:hAnsi="Garamond" w:cs="Comic Sans MS"/>
           <w:b w:val="0"/>
           <w:color w:val="000000" w:themeColor="text1"/>
           <w:sz w:val="20"/>
@@ -2111,7 +2188,7 @@
       </w:r>
       <w:r>
         <w:rPr>
-          <w:rFonts w:ascii="Garamond" w:hAnsi="Garamond" w:eastAsia="Comic Sans MS" w:cs="Comic Sans MS"/>
+          <w:rFonts w:ascii="Garamond" w:eastAsia="Comic Sans MS" w:hAnsi="Garamond" w:cs="Comic Sans MS"/>
           <w:b w:val="0"/>
           <w:color w:val="000000" w:themeColor="text1"/>
           <w:sz w:val="20"/>
@@ -2121,7 +2198,7 @@
       </w:r>
       <w:r>
         <w:rPr>
-          <w:rFonts w:ascii="Garamond" w:hAnsi="Garamond" w:eastAsia="Comic Sans MS" w:cs="Comic Sans MS"/>
+          <w:rFonts w:ascii="Garamond" w:eastAsia="Comic Sans MS" w:hAnsi="Garamond" w:cs="Comic Sans MS"/>
           <w:b w:val="0"/>
           <w:color w:val="000000" w:themeColor="text1"/>
           <w:sz w:val="20"/>
@@ -2139,7 +2216,7 @@
         <w:ind w:left="264" w:firstLine="0"/>
         <w:jc w:val="both"/>
         <w:rPr>
-          <w:rFonts w:ascii="Garamond" w:hAnsi="Garamond" w:eastAsia="Comic Sans MS" w:cs="Comic Sans MS"/>
+          <w:rFonts w:ascii="Garamond" w:eastAsia="Comic Sans MS" w:hAnsi="Garamond" w:cs="Comic Sans MS"/>
           <w:b w:val="0"/>
           <w:color w:val="000000" w:themeColor="text1"/>
           <w:sz w:val="20"/>
@@ -2148,7 +2225,7 @@
       </w:pPr>
       <w:r>
         <w:rPr>
-          <w:rFonts w:ascii="Garamond" w:hAnsi="Garamond" w:eastAsia="Comic Sans MS" w:cs="Comic Sans MS"/>
+          <w:rFonts w:ascii="Garamond" w:eastAsia="Comic Sans MS" w:hAnsi="Garamond" w:cs="Comic Sans MS"/>
           <w:b w:val="0"/>
           <w:color w:val="000000" w:themeColor="text1"/>
           <w:sz w:val="20"/>
@@ -2158,7 +2235,7 @@
       </w:r>
       <w:r>
         <w:rPr>
-          <w:rFonts w:ascii="Garamond" w:hAnsi="Garamond" w:eastAsia="Comic Sans MS" w:cs="Comic Sans MS"/>
+          <w:rFonts w:ascii="Garamond" w:eastAsia="Comic Sans MS" w:hAnsi="Garamond" w:cs="Comic Sans MS"/>
           <w:b w:val="0"/>
           <w:color w:val="000000" w:themeColor="text1"/>
           <w:sz w:val="20"/>
@@ -2168,7 +2245,7 @@
       </w:r>
       <w:r>
         <w:rPr>
-          <w:rFonts w:ascii="Garamond" w:hAnsi="Garamond" w:eastAsia="Comic Sans MS" w:cs="Comic Sans MS"/>
+          <w:rFonts w:ascii="Garamond" w:eastAsia="Comic Sans MS" w:hAnsi="Garamond" w:cs="Comic Sans MS"/>
           <w:b w:val="0"/>
           <w:color w:val="000000" w:themeColor="text1"/>
           <w:sz w:val="20"/>
@@ -2178,7 +2255,7 @@
       </w:r>
       <w:r>
         <w:rPr>
-          <w:rFonts w:ascii="Garamond" w:hAnsi="Garamond" w:eastAsia="Comic Sans MS" w:cs="Comic Sans MS"/>
+          <w:rFonts w:ascii="Garamond" w:eastAsia="Comic Sans MS" w:hAnsi="Garamond" w:cs="Comic Sans MS"/>
           <w:b w:val="0"/>
           <w:color w:val="000000" w:themeColor="text1"/>
           <w:sz w:val="20"/>
@@ -2188,7 +2265,7 @@
       </w:r>
       <w:r>
         <w:rPr>
-          <w:rFonts w:ascii="Garamond" w:hAnsi="Garamond" w:eastAsia="Comic Sans MS" w:cs="Comic Sans MS"/>
+          <w:rFonts w:ascii="Garamond" w:eastAsia="Comic Sans MS" w:hAnsi="Garamond" w:cs="Comic Sans MS"/>
           <w:b w:val="0"/>
           <w:color w:val="000000" w:themeColor="text1"/>
           <w:sz w:val="20"/>
@@ -2198,7 +2275,7 @@
       </w:r>
       <w:r>
         <w:rPr>
-          <w:rFonts w:ascii="Garamond" w:hAnsi="Garamond" w:eastAsia="Comic Sans MS" w:cs="Comic Sans MS"/>
+          <w:rFonts w:ascii="Garamond" w:eastAsia="Comic Sans MS" w:hAnsi="Garamond" w:cs="Comic Sans MS"/>
           <w:b w:val="0"/>
           <w:color w:val="000000" w:themeColor="text1"/>
           <w:sz w:val="20"/>
@@ -2208,7 +2285,7 @@
       </w:r>
       <w:r>
         <w:rPr>
-          <w:rFonts w:ascii="Garamond" w:hAnsi="Garamond" w:eastAsia="Comic Sans MS" w:cs="Comic Sans MS"/>
+          <w:rFonts w:ascii="Garamond" w:eastAsia="Comic Sans MS" w:hAnsi="Garamond" w:cs="Comic Sans MS"/>
           <w:b w:val="0"/>
           <w:color w:val="000000" w:themeColor="text1"/>
           <w:sz w:val="20"/>
@@ -2226,14 +2303,14 @@
         <w:ind w:left="264" w:firstLine="0"/>
         <w:jc w:val="both"/>
         <w:rPr>
-          <w:rFonts w:ascii="Garamond" w:hAnsi="Garamond" w:eastAsia="Comic Sans MS" w:cs="Comic Sans MS"/>
+          <w:rFonts w:ascii="Garamond" w:eastAsia="Comic Sans MS" w:hAnsi="Garamond" w:cs="Comic Sans MS"/>
           <w:b w:val="0"/>
           <w:color w:val="000000" w:themeColor="text1"/>
           <w:sz w:val="20"/>
           <w:szCs w:val="20"/>
         </w:rPr>
       </w:pPr>
-      <w:bookmarkStart w:name="3.2_Objetivos" w:id="5"/>
+      <w:bookmarkStart w:id="5" w:name="3.2_Objetivos"/>
       <w:bookmarkEnd w:id="5"/>
     </w:p>
     <w:p>
@@ -2322,6 +2399,48 @@
           <w:color w:val="000000" w:themeColor="text1"/>
         </w:rPr>
         <w:t>Proporcionar un sistema que facilite la toma de decisiones académicas de los estudiantes</w:t>
+      </w:r>
+    </w:p>
+    <w:p>
+      <w:pPr>
+        <w:pStyle w:val="Textoindependiente"/>
+        <w:numPr>
+          <w:ilvl w:val="0"/>
+          <w:numId w:val="7"/>
+        </w:numPr>
+        <w:jc w:val="both"/>
+        <w:rPr>
+          <w:rFonts w:ascii="Garamond" w:hAnsi="Garamond"/>
+          <w:color w:val="000000" w:themeColor="text1"/>
+        </w:rPr>
+      </w:pPr>
+      <w:r>
+        <w:rPr>
+          <w:rFonts w:ascii="Garamond" w:hAnsi="Garamond"/>
+          <w:color w:val="000000" w:themeColor="text1"/>
+        </w:rPr>
+        <w:t>Permitir conocer la visualmente la jerarquía académica y su rendimiento en las mismas</w:t>
+      </w:r>
+    </w:p>
+    <w:p>
+      <w:pPr>
+        <w:pStyle w:val="Textoindependiente"/>
+        <w:numPr>
+          <w:ilvl w:val="0"/>
+          <w:numId w:val="7"/>
+        </w:numPr>
+        <w:jc w:val="both"/>
+        <w:rPr>
+          <w:rFonts w:ascii="Garamond" w:hAnsi="Garamond"/>
+          <w:color w:val="000000" w:themeColor="text1"/>
+        </w:rPr>
+      </w:pPr>
+      <w:r>
+        <w:rPr>
+          <w:rFonts w:ascii="Garamond" w:hAnsi="Garamond"/>
+          <w:color w:val="000000" w:themeColor="text1"/>
+        </w:rPr>
+        <w:t>Proporcionar información clara a partir de lo dispuesto en el periodo cursado</w:t>
       </w:r>
     </w:p>
     <w:p>
@@ -2341,7 +2460,7 @@
           <w:color w:val="000000" w:themeColor="text1"/>
         </w:rPr>
       </w:pPr>
-      <w:bookmarkStart w:name="3.3_Alcance" w:id="6"/>
+      <w:bookmarkStart w:id="6" w:name="3.3_Alcance"/>
       <w:bookmarkEnd w:id="6"/>
       <w:r>
         <w:rPr>
@@ -2362,7 +2481,7 @@
         <w:ind w:left="264" w:firstLine="0"/>
         <w:jc w:val="both"/>
         <w:rPr>
-          <w:rFonts w:ascii="Garamond" w:hAnsi="Garamond" w:eastAsia="Comic Sans MS" w:cs="Comic Sans MS"/>
+          <w:rFonts w:ascii="Garamond" w:eastAsia="Comic Sans MS" w:hAnsi="Garamond" w:cs="Comic Sans MS"/>
           <w:b w:val="0"/>
           <w:color w:val="000000" w:themeColor="text1"/>
           <w:sz w:val="20"/>
@@ -2371,7 +2490,7 @@
       </w:pPr>
       <w:r>
         <w:rPr>
-          <w:rFonts w:ascii="Garamond" w:hAnsi="Garamond" w:eastAsia="Comic Sans MS" w:cs="Comic Sans MS"/>
+          <w:rFonts w:ascii="Garamond" w:eastAsia="Comic Sans MS" w:hAnsi="Garamond" w:cs="Comic Sans MS"/>
           <w:b w:val="0"/>
           <w:color w:val="000000" w:themeColor="text1"/>
           <w:sz w:val="20"/>
@@ -2381,7 +2500,7 @@
       </w:r>
       <w:r>
         <w:rPr>
-          <w:rFonts w:ascii="Garamond" w:hAnsi="Garamond" w:eastAsia="Comic Sans MS" w:cs="Comic Sans MS"/>
+          <w:rFonts w:ascii="Garamond" w:eastAsia="Comic Sans MS" w:hAnsi="Garamond" w:cs="Comic Sans MS"/>
           <w:b w:val="0"/>
           <w:color w:val="000000" w:themeColor="text1"/>
           <w:sz w:val="20"/>
@@ -2391,7 +2510,7 @@
       </w:r>
       <w:r>
         <w:rPr>
-          <w:rFonts w:ascii="Garamond" w:hAnsi="Garamond" w:eastAsia="Comic Sans MS" w:cs="Comic Sans MS"/>
+          <w:rFonts w:ascii="Garamond" w:eastAsia="Comic Sans MS" w:hAnsi="Garamond" w:cs="Comic Sans MS"/>
           <w:b w:val="0"/>
           <w:color w:val="000000" w:themeColor="text1"/>
           <w:sz w:val="20"/>
@@ -2401,7 +2520,7 @@
       </w:r>
       <w:r>
         <w:rPr>
-          <w:rFonts w:ascii="Garamond" w:hAnsi="Garamond" w:eastAsia="Comic Sans MS" w:cs="Comic Sans MS"/>
+          <w:rFonts w:ascii="Garamond" w:eastAsia="Comic Sans MS" w:hAnsi="Garamond" w:cs="Comic Sans MS"/>
           <w:b w:val="0"/>
           <w:color w:val="000000" w:themeColor="text1"/>
           <w:sz w:val="20"/>
@@ -2411,7 +2530,7 @@
       </w:r>
       <w:r>
         <w:rPr>
-          <w:rFonts w:ascii="Garamond" w:hAnsi="Garamond" w:eastAsia="Comic Sans MS" w:cs="Comic Sans MS"/>
+          <w:rFonts w:ascii="Garamond" w:eastAsia="Comic Sans MS" w:hAnsi="Garamond" w:cs="Comic Sans MS"/>
           <w:b w:val="0"/>
           <w:color w:val="000000" w:themeColor="text1"/>
           <w:sz w:val="20"/>
@@ -2421,7 +2540,7 @@
       </w:r>
       <w:r>
         <w:rPr>
-          <w:rFonts w:ascii="Garamond" w:hAnsi="Garamond" w:eastAsia="Comic Sans MS" w:cs="Comic Sans MS"/>
+          <w:rFonts w:ascii="Garamond" w:eastAsia="Comic Sans MS" w:hAnsi="Garamond" w:cs="Comic Sans MS"/>
           <w:b w:val="0"/>
           <w:color w:val="000000" w:themeColor="text1"/>
           <w:sz w:val="20"/>
@@ -2431,7 +2550,7 @@
       </w:r>
       <w:r>
         <w:rPr>
-          <w:rFonts w:ascii="Garamond" w:hAnsi="Garamond" w:eastAsia="Comic Sans MS" w:cs="Comic Sans MS"/>
+          <w:rFonts w:ascii="Garamond" w:eastAsia="Comic Sans MS" w:hAnsi="Garamond" w:cs="Comic Sans MS"/>
           <w:b w:val="0"/>
           <w:color w:val="000000" w:themeColor="text1"/>
           <w:sz w:val="20"/>
@@ -2441,7 +2560,7 @@
       </w:r>
       <w:r>
         <w:rPr>
-          <w:rFonts w:ascii="Garamond" w:hAnsi="Garamond" w:eastAsia="Comic Sans MS" w:cs="Comic Sans MS"/>
+          <w:rFonts w:ascii="Garamond" w:eastAsia="Comic Sans MS" w:hAnsi="Garamond" w:cs="Comic Sans MS"/>
           <w:b w:val="0"/>
           <w:color w:val="000000" w:themeColor="text1"/>
           <w:sz w:val="20"/>
@@ -2451,7 +2570,7 @@
       </w:r>
       <w:r>
         <w:rPr>
-          <w:rFonts w:ascii="Garamond" w:hAnsi="Garamond" w:eastAsia="Comic Sans MS" w:cs="Comic Sans MS"/>
+          <w:rFonts w:ascii="Garamond" w:eastAsia="Comic Sans MS" w:hAnsi="Garamond" w:cs="Comic Sans MS"/>
           <w:b w:val="0"/>
           <w:color w:val="000000" w:themeColor="text1"/>
           <w:sz w:val="20"/>
@@ -2461,13 +2580,55 @@
       </w:r>
       <w:r>
         <w:rPr>
-          <w:rFonts w:ascii="Garamond" w:hAnsi="Garamond" w:eastAsia="Comic Sans MS" w:cs="Comic Sans MS"/>
+          <w:rFonts w:ascii="Garamond" w:eastAsia="Comic Sans MS" w:hAnsi="Garamond" w:cs="Comic Sans MS"/>
           <w:b w:val="0"/>
           <w:color w:val="000000" w:themeColor="text1"/>
           <w:sz w:val="20"/>
           <w:szCs w:val="20"/>
         </w:rPr>
         <w:t xml:space="preserve"> y relación con </w:t>
+      </w:r>
+      <w:r>
+        <w:rPr>
+          <w:rFonts w:ascii="Garamond" w:eastAsia="Comic Sans MS" w:hAnsi="Garamond" w:cs="Comic Sans MS"/>
+          <w:b w:val="0"/>
+          <w:color w:val="000000" w:themeColor="text1"/>
+          <w:sz w:val="20"/>
+          <w:szCs w:val="20"/>
+        </w:rPr>
+        <w:t>los centros de estudio, áreas y dependencias</w:t>
+      </w:r>
+      <w:r>
+        <w:rPr>
+          <w:rFonts w:ascii="Garamond" w:eastAsia="Comic Sans MS" w:hAnsi="Garamond" w:cs="Comic Sans MS"/>
+          <w:b w:val="0"/>
+          <w:color w:val="000000" w:themeColor="text1"/>
+          <w:sz w:val="20"/>
+          <w:szCs w:val="20"/>
+        </w:rPr>
+        <w:t xml:space="preserve">, niveles núcleos y demás divisiones dentro de la institución, así </w:t>
+      </w:r>
+      <w:proofErr w:type="gramStart"/>
+      <w:r>
+        <w:rPr>
+          <w:rFonts w:ascii="Garamond" w:eastAsia="Comic Sans MS" w:hAnsi="Garamond" w:cs="Comic Sans MS"/>
+          <w:b w:val="0"/>
+          <w:color w:val="000000" w:themeColor="text1"/>
+          <w:sz w:val="20"/>
+          <w:szCs w:val="20"/>
+        </w:rPr>
+        <w:t>pues</w:t>
+      </w:r>
+      <w:proofErr w:type="gramEnd"/>
+      <w:r>
+        <w:rPr>
+          <w:rFonts w:ascii="Garamond" w:eastAsia="Comic Sans MS" w:hAnsi="Garamond" w:cs="Comic Sans MS"/>
+          <w:b w:val="0"/>
+          <w:color w:val="000000" w:themeColor="text1"/>
+          <w:sz w:val="20"/>
+          <w:szCs w:val="20"/>
+        </w:rPr>
+        <w:t xml:space="preserve"> generaremos una ayuda visual en el proceso de e inscripción de materias</w:t>
       </w:r>
     </w:p>
     <w:p>
@@ -2480,7 +2641,7 @@
         <w:ind w:left="264" w:firstLine="0"/>
         <w:jc w:val="both"/>
         <w:rPr>
-          <w:rFonts w:ascii="Garamond" w:hAnsi="Garamond" w:eastAsia="Comic Sans MS" w:cs="Comic Sans MS"/>
+          <w:rFonts w:ascii="Garamond" w:eastAsia="Comic Sans MS" w:hAnsi="Garamond" w:cs="Comic Sans MS"/>
           <w:b w:val="0"/>
           <w:color w:val="000000" w:themeColor="text1"/>
           <w:sz w:val="20"/>
@@ -2489,7 +2650,7 @@
       </w:pPr>
       <w:r>
         <w:rPr>
-          <w:rFonts w:ascii="Garamond" w:hAnsi="Garamond" w:eastAsia="Comic Sans MS" w:cs="Comic Sans MS"/>
+          <w:rFonts w:ascii="Garamond" w:eastAsia="Comic Sans MS" w:hAnsi="Garamond" w:cs="Comic Sans MS"/>
           <w:b w:val="0"/>
           <w:color w:val="000000" w:themeColor="text1"/>
           <w:sz w:val="20"/>
@@ -2499,7 +2660,7 @@
       </w:r>
       <w:r>
         <w:rPr>
-          <w:rFonts w:ascii="Garamond" w:hAnsi="Garamond" w:eastAsia="Comic Sans MS" w:cs="Comic Sans MS"/>
+          <w:rFonts w:ascii="Garamond" w:eastAsia="Comic Sans MS" w:hAnsi="Garamond" w:cs="Comic Sans MS"/>
           <w:b w:val="0"/>
           <w:color w:val="000000" w:themeColor="text1"/>
           <w:sz w:val="20"/>
@@ -2509,7 +2670,7 @@
       </w:r>
       <w:r>
         <w:rPr>
-          <w:rFonts w:ascii="Garamond" w:hAnsi="Garamond" w:eastAsia="Comic Sans MS" w:cs="Comic Sans MS"/>
+          <w:rFonts w:ascii="Garamond" w:eastAsia="Comic Sans MS" w:hAnsi="Garamond" w:cs="Comic Sans MS"/>
           <w:b w:val="0"/>
           <w:color w:val="000000" w:themeColor="text1"/>
           <w:sz w:val="20"/>
@@ -2519,7 +2680,7 @@
       </w:r>
       <w:r>
         <w:rPr>
-          <w:rFonts w:ascii="Garamond" w:hAnsi="Garamond" w:eastAsia="Comic Sans MS" w:cs="Comic Sans MS"/>
+          <w:rFonts w:ascii="Garamond" w:eastAsia="Comic Sans MS" w:hAnsi="Garamond" w:cs="Comic Sans MS"/>
           <w:b w:val="0"/>
           <w:color w:val="000000" w:themeColor="text1"/>
           <w:sz w:val="20"/>
@@ -2529,13 +2690,43 @@
       </w:r>
       <w:r>
         <w:rPr>
-          <w:rFonts w:ascii="Garamond" w:hAnsi="Garamond" w:eastAsia="Comic Sans MS" w:cs="Comic Sans MS"/>
+          <w:rFonts w:ascii="Garamond" w:eastAsia="Comic Sans MS" w:hAnsi="Garamond" w:cs="Comic Sans MS"/>
           <w:b w:val="0"/>
           <w:color w:val="000000" w:themeColor="text1"/>
           <w:sz w:val="20"/>
           <w:szCs w:val="20"/>
         </w:rPr>
         <w:t xml:space="preserve">Automatización del proceso de inscripción de materias, </w:t>
+      </w:r>
+      <w:r>
+        <w:rPr>
+          <w:rFonts w:ascii="Garamond" w:eastAsia="Comic Sans MS" w:hAnsi="Garamond" w:cs="Comic Sans MS"/>
+          <w:b w:val="0"/>
+          <w:color w:val="000000" w:themeColor="text1"/>
+          <w:sz w:val="20"/>
+          <w:szCs w:val="20"/>
+        </w:rPr>
+        <w:t xml:space="preserve">relación con otras plataformas de evaluación, </w:t>
+      </w:r>
+      <w:r>
+        <w:rPr>
+          <w:rFonts w:ascii="Garamond" w:eastAsia="Comic Sans MS" w:hAnsi="Garamond" w:cs="Comic Sans MS"/>
+          <w:b w:val="0"/>
+          <w:color w:val="000000" w:themeColor="text1"/>
+          <w:sz w:val="20"/>
+          <w:szCs w:val="20"/>
+        </w:rPr>
+        <w:t>procesos de gestión humana</w:t>
+      </w:r>
+      <w:r>
+        <w:rPr>
+          <w:rFonts w:ascii="Garamond" w:eastAsia="Comic Sans MS" w:hAnsi="Garamond" w:cs="Comic Sans MS"/>
+          <w:b w:val="0"/>
+          <w:color w:val="000000" w:themeColor="text1"/>
+          <w:sz w:val="20"/>
+          <w:szCs w:val="20"/>
+        </w:rPr>
+        <w:t xml:space="preserve"> y administrativa</w:t>
       </w:r>
     </w:p>
     <w:p>
@@ -2555,7 +2746,7 @@
           <w:color w:val="000000" w:themeColor="text1"/>
         </w:rPr>
       </w:pPr>
-      <w:bookmarkStart w:name="3.4_Factores_críticos_de_éxito" w:id="7"/>
+      <w:bookmarkStart w:id="7" w:name="3.4_Factores_críticos_de_éxito"/>
       <w:bookmarkEnd w:id="7"/>
       <w:r>
         <w:rPr>
@@ -2688,7 +2879,14 @@
           <w:rFonts w:ascii="Garamond" w:hAnsi="Garamond"/>
           <w:color w:val="000000" w:themeColor="text1"/>
         </w:rPr>
-        <w:t>Facilidad de uso y adopción del sistema por parte de los estudiantes y administrativos.</w:t>
+        <w:t xml:space="preserve">Definición </w:t>
+      </w:r>
+      <w:r>
+        <w:rPr>
+          <w:rFonts w:ascii="Garamond" w:hAnsi="Garamond"/>
+          <w:color w:val="000000" w:themeColor="text1"/>
+        </w:rPr>
+        <w:t>de controles de seguridad para actores presentes</w:t>
       </w:r>
     </w:p>
     <w:p>
@@ -2700,7 +2898,7 @@
           <w:color w:val="000000" w:themeColor="text1"/>
         </w:rPr>
       </w:pPr>
-      <w:bookmarkStart w:name="4_PRINCIPALES_HITOS_DEL_PROYECTO" w:id="8"/>
+      <w:bookmarkStart w:id="8" w:name="4_PRINCIPALES_HITOS_DEL_PROYECTO"/>
       <w:bookmarkEnd w:id="8"/>
     </w:p>
     <w:p>
@@ -2871,12 +3069,12 @@
         <w:tblW w:w="0" w:type="auto"/>
         <w:tblInd w:w="280" w:type="dxa"/>
         <w:tblBorders>
-          <w:top w:val="single" w:color="7F7F7F" w:sz="6" w:space="0"/>
-          <w:left w:val="single" w:color="7F7F7F" w:sz="6" w:space="0"/>
-          <w:bottom w:val="single" w:color="7F7F7F" w:sz="6" w:space="0"/>
-          <w:right w:val="single" w:color="7F7F7F" w:sz="6" w:space="0"/>
-          <w:insideH w:val="single" w:color="7F7F7F" w:sz="6" w:space="0"/>
-          <w:insideV w:val="single" w:color="7F7F7F" w:sz="6" w:space="0"/>
+          <w:top w:val="single" w:sz="6" w:space="0" w:color="7F7F7F"/>
+          <w:left w:val="single" w:sz="6" w:space="0" w:color="7F7F7F"/>
+          <w:bottom w:val="single" w:sz="6" w:space="0" w:color="7F7F7F"/>
+          <w:right w:val="single" w:sz="6" w:space="0" w:color="7F7F7F"/>
+          <w:insideH w:val="single" w:sz="6" w:space="0" w:color="7F7F7F"/>
+          <w:insideV w:val="single" w:sz="6" w:space="0" w:color="7F7F7F"/>
         </w:tblBorders>
         <w:tblLayout w:type="fixed"/>
         <w:tblLook w:val="01E0" w:firstRow="1" w:lastRow="1" w:firstColumn="1" w:lastColumn="1" w:noHBand="0" w:noVBand="0"/>
@@ -2893,8 +3091,8 @@
           <w:tcPr>
             <w:tcW w:w="6842" w:type="dxa"/>
             <w:tcBorders>
-              <w:left w:val="single" w:color="7F7F7F" w:sz="4" w:space="0"/>
-              <w:right w:val="single" w:color="7F7F7F" w:sz="4" w:space="0"/>
+              <w:left w:val="single" w:sz="4" w:space="0" w:color="7F7F7F"/>
+              <w:right w:val="single" w:sz="4" w:space="0" w:color="7F7F7F"/>
             </w:tcBorders>
             <w:shd w:val="clear" w:color="auto" w:fill="E5E5E5"/>
           </w:tcPr>
@@ -2917,6 +3115,7 @@
                 <w:color w:val="000000" w:themeColor="text1"/>
                 <w:sz w:val="16"/>
               </w:rPr>
+              <w:lastRenderedPageBreak/>
               <w:t>Hito</w:t>
             </w:r>
             <w:r>
@@ -2954,8 +3153,8 @@
           <w:tcPr>
             <w:tcW w:w="1758" w:type="dxa"/>
             <w:tcBorders>
-              <w:left w:val="single" w:color="7F7F7F" w:sz="4" w:space="0"/>
-              <w:right w:val="single" w:color="7F7F7F" w:sz="4" w:space="0"/>
+              <w:left w:val="single" w:sz="4" w:space="0" w:color="7F7F7F"/>
+              <w:right w:val="single" w:sz="4" w:space="0" w:color="7F7F7F"/>
             </w:tcBorders>
             <w:shd w:val="clear" w:color="auto" w:fill="E5E5E5"/>
           </w:tcPr>
@@ -3011,8 +3210,8 @@
           <w:tcPr>
             <w:tcW w:w="6842" w:type="dxa"/>
             <w:tcBorders>
-              <w:left w:val="single" w:color="7F7F7F" w:sz="4" w:space="0"/>
-              <w:right w:val="single" w:color="7F7F7F" w:sz="4" w:space="0"/>
+              <w:left w:val="single" w:sz="4" w:space="0" w:color="7F7F7F"/>
+              <w:right w:val="single" w:sz="4" w:space="0" w:color="7F7F7F"/>
             </w:tcBorders>
           </w:tcPr>
           <w:p>
@@ -3075,8 +3274,8 @@
           <w:tcPr>
             <w:tcW w:w="1758" w:type="dxa"/>
             <w:tcBorders>
-              <w:left w:val="single" w:color="7F7F7F" w:sz="4" w:space="0"/>
-              <w:right w:val="single" w:color="7F7F7F" w:sz="4" w:space="0"/>
+              <w:left w:val="single" w:sz="4" w:space="0" w:color="7F7F7F"/>
+              <w:right w:val="single" w:sz="4" w:space="0" w:color="7F7F7F"/>
             </w:tcBorders>
           </w:tcPr>
           <w:p>
@@ -3110,8 +3309,8 @@
           <w:tcPr>
             <w:tcW w:w="6842" w:type="dxa"/>
             <w:tcBorders>
-              <w:left w:val="single" w:color="7F7F7F" w:sz="4" w:space="0"/>
-              <w:right w:val="single" w:color="7F7F7F" w:sz="4" w:space="0"/>
+              <w:left w:val="single" w:sz="4" w:space="0" w:color="7F7F7F"/>
+              <w:right w:val="single" w:sz="4" w:space="0" w:color="7F7F7F"/>
             </w:tcBorders>
           </w:tcPr>
           <w:p>
@@ -3211,8 +3410,8 @@
           <w:tcPr>
             <w:tcW w:w="1758" w:type="dxa"/>
             <w:tcBorders>
-              <w:left w:val="single" w:color="7F7F7F" w:sz="4" w:space="0"/>
-              <w:right w:val="single" w:color="7F7F7F" w:sz="4" w:space="0"/>
+              <w:left w:val="single" w:sz="4" w:space="0" w:color="7F7F7F"/>
+              <w:right w:val="single" w:sz="4" w:space="0" w:color="7F7F7F"/>
             </w:tcBorders>
           </w:tcPr>
           <w:p>
@@ -3246,8 +3445,8 @@
           <w:tcPr>
             <w:tcW w:w="6842" w:type="dxa"/>
             <w:tcBorders>
-              <w:left w:val="single" w:color="7F7F7F" w:sz="4" w:space="0"/>
-              <w:right w:val="single" w:color="7F7F7F" w:sz="4" w:space="0"/>
+              <w:left w:val="single" w:sz="4" w:space="0" w:color="7F7F7F"/>
+              <w:right w:val="single" w:sz="4" w:space="0" w:color="7F7F7F"/>
             </w:tcBorders>
           </w:tcPr>
           <w:p>
@@ -3267,7 +3466,6 @@
                 <w:color w:val="000000" w:themeColor="text1"/>
                 <w:sz w:val="18"/>
               </w:rPr>
-              <w:lastRenderedPageBreak/>
               <w:t>Ciclo</w:t>
             </w:r>
             <w:r>
@@ -3347,8 +3545,8 @@
           <w:tcPr>
             <w:tcW w:w="1758" w:type="dxa"/>
             <w:tcBorders>
-              <w:left w:val="single" w:color="7F7F7F" w:sz="4" w:space="0"/>
-              <w:right w:val="single" w:color="7F7F7F" w:sz="4" w:space="0"/>
+              <w:left w:val="single" w:sz="4" w:space="0" w:color="7F7F7F"/>
+              <w:right w:val="single" w:sz="4" w:space="0" w:color="7F7F7F"/>
             </w:tcBorders>
           </w:tcPr>
           <w:p>
@@ -3391,11 +3589,11 @@
       </w:r>
     </w:p>
     <w:sectPr>
-      <w:footerReference w:type="default" r:id="rId8"/>
-      <w:pgSz w:w="12240" w:h="15840" w:orient="portrait"/>
+      <w:headerReference w:type="default" r:id="rId8"/>
+      <w:footerReference w:type="default" r:id="rId9"/>
+      <w:pgSz w:w="12240" w:h="15840"/>
       <w:pgMar w:top="1620" w:right="1800" w:bottom="1600" w:left="1440" w:header="0" w:footer="1414" w:gutter="0"/>
       <w:cols w:space="720"/>
-      <w:headerReference w:type="default" r:id="R03e969425df04826"/>
     </w:sectPr>
   </w:body>
 </w:document>
@@ -3424,7 +3622,7 @@
 </file>
 
 <file path=word/footer1.xml><?xml version="1.0" encoding="utf-8"?>
-<w:ftr xmlns:wpc="http://schemas.microsoft.com/office/word/2010/wordprocessingCanvas" xmlns:cx="http://schemas.microsoft.com/office/drawing/2014/chartex" xmlns:cx1="http://schemas.microsoft.com/office/drawing/2015/9/8/chartex" xmlns:cx2="http://schemas.microsoft.com/office/drawing/2015/10/21/chartex" xmlns:cx3="http://schemas.microsoft.com/office/drawing/2016/5/9/chartex" xmlns:cx4="http://schemas.microsoft.com/office/drawing/2016/5/10/chartex" xmlns:cx5="http://schemas.microsoft.com/office/drawing/2016/5/11/chartex" xmlns:cx6="http://schemas.microsoft.com/office/drawing/2016/5/12/chartex" xmlns:cx7="http://schemas.microsoft.com/office/drawing/2016/5/13/chartex" xmlns:cx8="http://schemas.microsoft.com/office/drawing/2016/5/14/chartex" xmlns:mc="http://schemas.openxmlformats.org/markup-compatibility/2006" xmlns:aink="http://schemas.microsoft.com/office/drawing/2016/ink" xmlns:am3d="http://schemas.microsoft.com/office/drawing/2017/model3d" xmlns:o="urn:schemas-microsoft-com:office:office" xmlns:oel="http://schemas.microsoft.com/office/2019/extlst" xmlns:r="http://schemas.openxmlformats.org/officeDocument/2006/relationships" xmlns:m="http://schemas.openxmlformats.org/officeDocument/2006/math" xmlns:v="urn:schemas-microsoft-com:vml" xmlns:wp14="http://schemas.microsoft.com/office/word/2010/wordprocessingDrawing" xmlns:wp="http://schemas.openxmlformats.org/drawingml/2006/wordprocessingDrawing" xmlns:w10="urn:schemas-microsoft-com:office:word" xmlns:w="http://schemas.openxmlformats.org/wordprocessingml/2006/main" xmlns:w14="http://schemas.microsoft.com/office/word/2010/wordml" xmlns:w15="http://schemas.microsoft.com/office/word/2012/wordml" xmlns:w16cex="http://schemas.microsoft.com/office/word/2018/wordml/cex" xmlns:w16cid="http://schemas.microsoft.com/office/word/2016/wordml/cid" xmlns:w16="http://schemas.microsoft.com/office/word/2018/wordml" xmlns:w16du="http://schemas.microsoft.com/office/word/2023/wordml/word16du" xmlns:w16sdtdh="http://schemas.microsoft.com/office/word/2020/wordml/sdtdatahash" xmlns:w16sdtfl="http://schemas.microsoft.com/office/word/2024/wordml/sdtformatlock" xmlns:w16se="http://schemas.microsoft.com/office/word/2015/wordml/symex" xmlns:wpg="http://schemas.microsoft.com/office/word/2010/wordprocessingGroup" xmlns:wpi="http://schemas.microsoft.com/office/word/2010/wordprocessingInk" xmlns:wne="http://schemas.microsoft.com/office/word/2006/wordml" xmlns:wps="http://schemas.microsoft.com/office/word/2010/wordprocessingShape" xmlns:a="http://schemas.openxmlformats.org/drawingml/2006/main" mc:Ignorable="w14 w15 w16se w16cid w16 w16cex w16sdtdh w16sdtfl w16du wp14">
+<w:ftr xmlns:wpc="http://schemas.microsoft.com/office/word/2010/wordprocessingCanvas" xmlns:cx="http://schemas.microsoft.com/office/drawing/2014/chartex" xmlns:cx1="http://schemas.microsoft.com/office/drawing/2015/9/8/chartex" xmlns:cx2="http://schemas.microsoft.com/office/drawing/2015/10/21/chartex" xmlns:cx3="http://schemas.microsoft.com/office/drawing/2016/5/9/chartex" xmlns:cx4="http://schemas.microsoft.com/office/drawing/2016/5/10/chartex" xmlns:cx5="http://schemas.microsoft.com/office/drawing/2016/5/11/chartex" xmlns:cx6="http://schemas.microsoft.com/office/drawing/2016/5/12/chartex" xmlns:cx7="http://schemas.microsoft.com/office/drawing/2016/5/13/chartex" xmlns:cx8="http://schemas.microsoft.com/office/drawing/2016/5/14/chartex" xmlns:mc="http://schemas.openxmlformats.org/markup-compatibility/2006" xmlns:aink="http://schemas.microsoft.com/office/drawing/2016/ink" xmlns:am3d="http://schemas.microsoft.com/office/drawing/2017/model3d" xmlns:o="urn:schemas-microsoft-com:office:office" xmlns:oel="http://schemas.microsoft.com/office/2019/extlst" xmlns:r="http://schemas.openxmlformats.org/officeDocument/2006/relationships" xmlns:m="http://schemas.openxmlformats.org/officeDocument/2006/math" xmlns:v="urn:schemas-microsoft-com:vml" xmlns:wp14="http://schemas.microsoft.com/office/word/2010/wordprocessingDrawing" xmlns:wp="http://schemas.openxmlformats.org/drawingml/2006/wordprocessingDrawing" xmlns:w10="urn:schemas-microsoft-com:office:word" xmlns:w="http://schemas.openxmlformats.org/wordprocessingml/2006/main" xmlns:w14="http://schemas.microsoft.com/office/word/2010/wordml" xmlns:w15="http://schemas.microsoft.com/office/word/2012/wordml" xmlns:w16cex="http://schemas.microsoft.com/office/word/2018/wordml/cex" xmlns:w16cid="http://schemas.microsoft.com/office/word/2016/wordml/cid" xmlns:w16="http://schemas.microsoft.com/office/word/2018/wordml" xmlns:w16du="http://schemas.microsoft.com/office/word/2023/wordml/word16du" xmlns:w16sdtdh="http://schemas.microsoft.com/office/word/2020/wordml/sdtdatahash" xmlns:w16sdtfl="http://schemas.microsoft.com/office/word/2024/wordml/sdtformatlock" xmlns:w16se="http://schemas.microsoft.com/office/word/2015/wordml/symex" xmlns:wpg="http://schemas.microsoft.com/office/word/2010/wordprocessingGroup" xmlns:wpi="http://schemas.microsoft.com/office/word/2010/wordprocessingInk" xmlns:wne="http://schemas.microsoft.com/office/word/2006/wordml" xmlns:wps="http://schemas.microsoft.com/office/word/2010/wordprocessingShape" mc:Ignorable="w14 w15 w16se w16cid w16 w16cex w16sdtdh w16sdtfl w16du wp14">
   <w:p>
     <w:pPr>
       <w:pStyle w:val="Textoindependiente"/>
@@ -3514,7 +3712,7 @@
         </mc:Choice>
         <mc:Fallback>
           <w:pict>
-            <v:shape id="Graphic 1" style="position:absolute;margin-left:85.1pt;margin-top:711.3pt;width:412.4pt;height:.5pt;z-index:-251658240;visibility:visible;mso-wrap-style:square;mso-wrap-distance-left:0;mso-wrap-distance-top:0;mso-wrap-distance-right:0;mso-wrap-distance-bottom:0;mso-position-horizontal:absolute;mso-position-horizontal-relative:page;mso-position-vertical:absolute;mso-position-vertical-relative:page;v-text-anchor:top" coordsize="5237480,6350" o:spid="_x0000_s1026" fillcolor="black" stroked="f" path="m5237480,l,,,2540,,6350r5237480,l5237480,2540r,-2540xe" o:gfxdata="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" w14:anchorId="40C256B3">
+            <v:shape w14:anchorId="17ED2D8C" id="Graphic 1" o:spid="_x0000_s1026" style="position:absolute;margin-left:85.1pt;margin-top:711.3pt;width:412.4pt;height:.5pt;z-index:-251658240;visibility:visible;mso-wrap-style:square;mso-wrap-distance-left:0;mso-wrap-distance-top:0;mso-wrap-distance-right:0;mso-wrap-distance-bottom:0;mso-position-horizontal:absolute;mso-position-horizontal-relative:page;mso-position-vertical:absolute;mso-position-vertical-relative:page;v-text-anchor:top" coordsize="5237480,6350" o:gfxdata="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" path="m5237480,l,,,2540,,6350r5237480,l5237480,2540r,-2540xe" fillcolor="black" stroked="f">
               <v:path arrowok="t"/>
               <w10:wrap anchorx="page" anchory="page"/>
             </v:shape>
@@ -3641,11 +3839,11 @@
         </mc:Choice>
         <mc:Fallback>
           <w:pict>
-            <v:shapetype id="_x0000_t202" coordsize="21600,21600" o:spt="202" path="m,l,21600r21600,l21600,xe" w14:anchorId="617B6B33">
+            <v:shapetype w14:anchorId="617B6B33" id="_x0000_t202" coordsize="21600,21600" o:spt="202" path="m,l,21600r21600,l21600,xe">
               <v:stroke joinstyle="miter"/>
               <v:path gradientshapeok="t" o:connecttype="rect"/>
             </v:shapetype>
-            <v:shape id="Textbox 2" style="position:absolute;margin-left:84.2pt;margin-top:717.45pt;width:113.2pt;height:34.6pt;z-index:-251658239;visibility:visible;mso-wrap-style:square;mso-wrap-distance-left:0;mso-wrap-distance-top:0;mso-wrap-distance-right:0;mso-wrap-distance-bottom:0;mso-position-horizontal:absolute;mso-position-horizontal-relative:page;mso-position-vertical:absolute;mso-position-vertical-relative:page;v-text-anchor:top" o:spid="_x0000_s1026" filled="f" stroked="f" type="#_x0000_t202" o:gfxdata="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">
+            <v:shape id="Textbox 2" o:spid="_x0000_s1026" type="#_x0000_t202" style="position:absolute;margin-left:84.2pt;margin-top:717.45pt;width:113.2pt;height:34.6pt;z-index:-251658239;visibility:visible;mso-wrap-style:square;mso-wrap-distance-left:0;mso-wrap-distance-top:0;mso-wrap-distance-right:0;mso-wrap-distance-bottom:0;mso-position-horizontal:absolute;mso-position-horizontal-relative:page;mso-position-vertical:absolute;mso-position-vertical-relative:page;v-text-anchor:top" o:gfxdata="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" filled="f" stroked="f">
               <v:textbox inset="0,0,0,0">
                 <w:txbxContent>
                   <w:p>
@@ -3819,7 +4017,7 @@
         </mc:Choice>
         <mc:Fallback>
           <w:pict>
-            <v:shape id="Textbox 3" style="position:absolute;margin-left:489.8pt;margin-top:717.55pt;width:13.15pt;height:14.3pt;z-index:-251658238;visibility:visible;mso-wrap-style:square;mso-wrap-distance-left:0;mso-wrap-distance-top:0;mso-wrap-distance-right:0;mso-wrap-distance-bottom:0;mso-position-horizontal:absolute;mso-position-horizontal-relative:page;mso-position-vertical:absolute;mso-position-vertical-relative:page;v-text-anchor:top" o:spid="_x0000_s1027" filled="f" stroked="f" type="#_x0000_t202" o:gfxdata="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" w14:anchorId="7DDDFA80">
+            <v:shape w14:anchorId="7DDDFA80" id="Textbox 3" o:spid="_x0000_s1027" type="#_x0000_t202" style="position:absolute;margin-left:489.8pt;margin-top:717.55pt;width:13.15pt;height:14.3pt;z-index:-251658238;visibility:visible;mso-wrap-style:square;mso-wrap-distance-left:0;mso-wrap-distance-top:0;mso-wrap-distance-right:0;mso-wrap-distance-bottom:0;mso-position-horizontal:absolute;mso-position-horizontal-relative:page;mso-position-vertical:absolute;mso-position-vertical-relative:page;v-text-anchor:top" o:gfxdata="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" filled="f" stroked="f">
               <v:textbox inset="0,0,0,0">
                 <w:txbxContent>
                   <w:p>
@@ -3900,12 +4098,10 @@
 </w:footnotes>
 </file>
 
-<file path=word/header.xml><?xml version="1.0" encoding="utf-8"?>
-<w:hdr xmlns:w14="http://schemas.microsoft.com/office/word/2010/wordml" xmlns:w="http://schemas.openxmlformats.org/wordprocessingml/2006/main">
+<file path=word/header1.xml><?xml version="1.0" encoding="utf-8"?>
+<w:hdr xmlns:wpc="http://schemas.microsoft.com/office/word/2010/wordprocessingCanvas" xmlns:cx="http://schemas.microsoft.com/office/drawing/2014/chartex" xmlns:cx1="http://schemas.microsoft.com/office/drawing/2015/9/8/chartex" xmlns:cx2="http://schemas.microsoft.com/office/drawing/2015/10/21/chartex" xmlns:cx3="http://schemas.microsoft.com/office/drawing/2016/5/9/chartex" xmlns:cx4="http://schemas.microsoft.com/office/drawing/2016/5/10/chartex" xmlns:cx5="http://schemas.microsoft.com/office/drawing/2016/5/11/chartex" xmlns:cx6="http://schemas.microsoft.com/office/drawing/2016/5/12/chartex" xmlns:cx7="http://schemas.microsoft.com/office/drawing/2016/5/13/chartex" xmlns:cx8="http://schemas.microsoft.com/office/drawing/2016/5/14/chartex" xmlns:mc="http://schemas.openxmlformats.org/markup-compatibility/2006" xmlns:aink="http://schemas.microsoft.com/office/drawing/2016/ink" xmlns:am3d="http://schemas.microsoft.com/office/drawing/2017/model3d" xmlns:o="urn:schemas-microsoft-com:office:office" xmlns:oel="http://schemas.microsoft.com/office/2019/extlst" xmlns:r="http://schemas.openxmlformats.org/officeDocument/2006/relationships" xmlns:m="http://schemas.openxmlformats.org/officeDocument/2006/math" xmlns:v="urn:schemas-microsoft-com:vml" xmlns:wp14="http://schemas.microsoft.com/office/word/2010/wordprocessingDrawing" xmlns:wp="http://schemas.openxmlformats.org/drawingml/2006/wordprocessingDrawing" xmlns:w10="urn:schemas-microsoft-com:office:word" xmlns:w="http://schemas.openxmlformats.org/wordprocessingml/2006/main" xmlns:w14="http://schemas.microsoft.com/office/word/2010/wordml" xmlns:w15="http://schemas.microsoft.com/office/word/2012/wordml" xmlns:w16cex="http://schemas.microsoft.com/office/word/2018/wordml/cex" xmlns:w16cid="http://schemas.microsoft.com/office/word/2016/wordml/cid" xmlns:w16="http://schemas.microsoft.com/office/word/2018/wordml" xmlns:w16du="http://schemas.microsoft.com/office/word/2023/wordml/word16du" xmlns:w16sdtdh="http://schemas.microsoft.com/office/word/2020/wordml/sdtdatahash" xmlns:w16sdtfl="http://schemas.microsoft.com/office/word/2024/wordml/sdtformatlock" xmlns:w16se="http://schemas.microsoft.com/office/word/2015/wordml/symex" xmlns:wpg="http://schemas.microsoft.com/office/word/2010/wordprocessingGroup" xmlns:wpi="http://schemas.microsoft.com/office/word/2010/wordprocessingInk" xmlns:wne="http://schemas.microsoft.com/office/word/2006/wordml" xmlns:wps="http://schemas.microsoft.com/office/word/2010/wordprocessingShape" mc:Ignorable="w14 w15 w16se w16cid w16 w16cex w16sdtdh w16sdtfl w16du wp14">
   <w:tbl>
     <w:tblPr>
-      <w:tblStyle w:val="Tablanormal"/>
-      <w:bidiVisual w:val="0"/>
       <w:tblW w:w="0" w:type="auto"/>
       <w:tblLayout w:type="fixed"/>
       <w:tblLook w:val="06A0" w:firstRow="1" w:lastRow="0" w:firstColumn="1" w:lastColumn="0" w:noHBand="1" w:noVBand="1"/>
@@ -3922,26 +4118,21 @@
       <w:tc>
         <w:tcPr>
           <w:tcW w:w="3000" w:type="dxa"/>
-          <w:tcMar/>
         </w:tcPr>
         <w:p>
           <w:pPr>
             <w:pStyle w:val="Encabezado"/>
-            <w:bidi w:val="0"/>
             <w:ind w:left="-115"/>
-            <w:jc w:val="left"/>
           </w:pPr>
         </w:p>
       </w:tc>
       <w:tc>
         <w:tcPr>
           <w:tcW w:w="3000" w:type="dxa"/>
-          <w:tcMar/>
         </w:tcPr>
         <w:p>
           <w:pPr>
             <w:pStyle w:val="Encabezado"/>
-            <w:bidi w:val="0"/>
             <w:jc w:val="center"/>
           </w:pPr>
         </w:p>
@@ -3949,12 +4140,10 @@
       <w:tc>
         <w:tcPr>
           <w:tcW w:w="3000" w:type="dxa"/>
-          <w:tcMar/>
         </w:tcPr>
         <w:p>
           <w:pPr>
             <w:pStyle w:val="Encabezado"/>
-            <w:bidi w:val="0"/>
             <w:ind w:right="-115"/>
             <w:jc w:val="right"/>
           </w:pPr>
@@ -3965,7 +4154,6 @@
   <w:p>
     <w:pPr>
       <w:pStyle w:val="Encabezado"/>
-      <w:bidi w:val="0"/>
     </w:pPr>
   </w:p>
 </w:hdr>
@@ -3986,7 +4174,7 @@
         <w:ind w:left="1704" w:hanging="360"/>
       </w:pPr>
       <w:rPr>
-        <w:rFonts w:hint="default" w:ascii="Symbol" w:hAnsi="Symbol"/>
+        <w:rFonts w:ascii="Symbol" w:hAnsi="Symbol" w:hint="default"/>
       </w:rPr>
     </w:lvl>
     <w:lvl w:ilvl="1" w:tplc="240A0003" w:tentative="1">
@@ -3998,7 +4186,7 @@
         <w:ind w:left="2424" w:hanging="360"/>
       </w:pPr>
       <w:rPr>
-        <w:rFonts w:hint="default" w:ascii="Courier New" w:hAnsi="Courier New" w:cs="Courier New"/>
+        <w:rFonts w:ascii="Courier New" w:hAnsi="Courier New" w:cs="Courier New" w:hint="default"/>
       </w:rPr>
     </w:lvl>
     <w:lvl w:ilvl="2" w:tplc="240A0005" w:tentative="1">
@@ -4010,7 +4198,7 @@
         <w:ind w:left="3144" w:hanging="360"/>
       </w:pPr>
       <w:rPr>
-        <w:rFonts w:hint="default" w:ascii="Wingdings" w:hAnsi="Wingdings"/>
+        <w:rFonts w:ascii="Wingdings" w:hAnsi="Wingdings" w:hint="default"/>
       </w:rPr>
     </w:lvl>
     <w:lvl w:ilvl="3" w:tplc="240A0001" w:tentative="1">
@@ -4022,7 +4210,7 @@
         <w:ind w:left="3864" w:hanging="360"/>
       </w:pPr>
       <w:rPr>
-        <w:rFonts w:hint="default" w:ascii="Symbol" w:hAnsi="Symbol"/>
+        <w:rFonts w:ascii="Symbol" w:hAnsi="Symbol" w:hint="default"/>
       </w:rPr>
     </w:lvl>
     <w:lvl w:ilvl="4" w:tplc="240A0003" w:tentative="1">
@@ -4034,7 +4222,7 @@
         <w:ind w:left="4584" w:hanging="360"/>
       </w:pPr>
       <w:rPr>
-        <w:rFonts w:hint="default" w:ascii="Courier New" w:hAnsi="Courier New" w:cs="Courier New"/>
+        <w:rFonts w:ascii="Courier New" w:hAnsi="Courier New" w:cs="Courier New" w:hint="default"/>
       </w:rPr>
     </w:lvl>
     <w:lvl w:ilvl="5" w:tplc="240A0005" w:tentative="1">
@@ -4046,7 +4234,7 @@
         <w:ind w:left="5304" w:hanging="360"/>
       </w:pPr>
       <w:rPr>
-        <w:rFonts w:hint="default" w:ascii="Wingdings" w:hAnsi="Wingdings"/>
+        <w:rFonts w:ascii="Wingdings" w:hAnsi="Wingdings" w:hint="default"/>
       </w:rPr>
     </w:lvl>
     <w:lvl w:ilvl="6" w:tplc="240A0001" w:tentative="1">
@@ -4058,7 +4246,7 @@
         <w:ind w:left="6024" w:hanging="360"/>
       </w:pPr>
       <w:rPr>
-        <w:rFonts w:hint="default" w:ascii="Symbol" w:hAnsi="Symbol"/>
+        <w:rFonts w:ascii="Symbol" w:hAnsi="Symbol" w:hint="default"/>
       </w:rPr>
     </w:lvl>
     <w:lvl w:ilvl="7" w:tplc="240A0003" w:tentative="1">
@@ -4070,7 +4258,7 @@
         <w:ind w:left="6744" w:hanging="360"/>
       </w:pPr>
       <w:rPr>
-        <w:rFonts w:hint="default" w:ascii="Courier New" w:hAnsi="Courier New" w:cs="Courier New"/>
+        <w:rFonts w:ascii="Courier New" w:hAnsi="Courier New" w:cs="Courier New" w:hint="default"/>
       </w:rPr>
     </w:lvl>
     <w:lvl w:ilvl="8" w:tplc="240A0005" w:tentative="1">
@@ -4082,7 +4270,7 @@
         <w:ind w:left="7464" w:hanging="360"/>
       </w:pPr>
       <w:rPr>
-        <w:rFonts w:hint="default" w:ascii="Wingdings" w:hAnsi="Wingdings"/>
+        <w:rFonts w:ascii="Wingdings" w:hAnsi="Wingdings" w:hint="default"/>
       </w:rPr>
     </w:lvl>
   </w:abstractNum>
@@ -4099,7 +4287,7 @@
         <w:ind w:left="984" w:hanging="360"/>
       </w:pPr>
       <w:rPr>
-        <w:rFonts w:hint="default" w:ascii="Symbol" w:hAnsi="Symbol"/>
+        <w:rFonts w:ascii="Symbol" w:hAnsi="Symbol" w:hint="default"/>
       </w:rPr>
     </w:lvl>
     <w:lvl w:ilvl="1" w:tplc="240A0003" w:tentative="1">
@@ -4111,7 +4299,7 @@
         <w:ind w:left="1704" w:hanging="360"/>
       </w:pPr>
       <w:rPr>
-        <w:rFonts w:hint="default" w:ascii="Courier New" w:hAnsi="Courier New" w:cs="Courier New"/>
+        <w:rFonts w:ascii="Courier New" w:hAnsi="Courier New" w:cs="Courier New" w:hint="default"/>
       </w:rPr>
     </w:lvl>
     <w:lvl w:ilvl="2" w:tplc="240A0005" w:tentative="1">
@@ -4123,7 +4311,7 @@
         <w:ind w:left="2424" w:hanging="360"/>
       </w:pPr>
       <w:rPr>
-        <w:rFonts w:hint="default" w:ascii="Wingdings" w:hAnsi="Wingdings"/>
+        <w:rFonts w:ascii="Wingdings" w:hAnsi="Wingdings" w:hint="default"/>
       </w:rPr>
     </w:lvl>
     <w:lvl w:ilvl="3" w:tplc="240A0001" w:tentative="1">
@@ -4135,7 +4323,7 @@
         <w:ind w:left="3144" w:hanging="360"/>
       </w:pPr>
       <w:rPr>
-        <w:rFonts w:hint="default" w:ascii="Symbol" w:hAnsi="Symbol"/>
+        <w:rFonts w:ascii="Symbol" w:hAnsi="Symbol" w:hint="default"/>
       </w:rPr>
     </w:lvl>
     <w:lvl w:ilvl="4" w:tplc="240A0003" w:tentative="1">
@@ -4147,7 +4335,7 @@
         <w:ind w:left="3864" w:hanging="360"/>
       </w:pPr>
       <w:rPr>
-        <w:rFonts w:hint="default" w:ascii="Courier New" w:hAnsi="Courier New" w:cs="Courier New"/>
+        <w:rFonts w:ascii="Courier New" w:hAnsi="Courier New" w:cs="Courier New" w:hint="default"/>
       </w:rPr>
     </w:lvl>
     <w:lvl w:ilvl="5" w:tplc="240A0005" w:tentative="1">
@@ -4159,7 +4347,7 @@
         <w:ind w:left="4584" w:hanging="360"/>
       </w:pPr>
       <w:rPr>
-        <w:rFonts w:hint="default" w:ascii="Wingdings" w:hAnsi="Wingdings"/>
+        <w:rFonts w:ascii="Wingdings" w:hAnsi="Wingdings" w:hint="default"/>
       </w:rPr>
     </w:lvl>
     <w:lvl w:ilvl="6" w:tplc="240A0001" w:tentative="1">
@@ -4171,7 +4359,7 @@
         <w:ind w:left="5304" w:hanging="360"/>
       </w:pPr>
       <w:rPr>
-        <w:rFonts w:hint="default" w:ascii="Symbol" w:hAnsi="Symbol"/>
+        <w:rFonts w:ascii="Symbol" w:hAnsi="Symbol" w:hint="default"/>
       </w:rPr>
     </w:lvl>
     <w:lvl w:ilvl="7" w:tplc="240A0003" w:tentative="1">
@@ -4183,7 +4371,7 @@
         <w:ind w:left="6024" w:hanging="360"/>
       </w:pPr>
       <w:rPr>
-        <w:rFonts w:hint="default" w:ascii="Courier New" w:hAnsi="Courier New" w:cs="Courier New"/>
+        <w:rFonts w:ascii="Courier New" w:hAnsi="Courier New" w:cs="Courier New" w:hint="default"/>
       </w:rPr>
     </w:lvl>
     <w:lvl w:ilvl="8" w:tplc="240A0005" w:tentative="1">
@@ -4195,7 +4383,7 @@
         <w:ind w:left="6744" w:hanging="360"/>
       </w:pPr>
       <w:rPr>
-        <w:rFonts w:hint="default" w:ascii="Wingdings" w:hAnsi="Wingdings"/>
+        <w:rFonts w:ascii="Wingdings" w:hAnsi="Wingdings" w:hint="default"/>
       </w:rPr>
     </w:lvl>
   </w:abstractNum>
@@ -4212,7 +4400,7 @@
         <w:ind w:left="1416" w:hanging="360"/>
       </w:pPr>
       <w:rPr>
-        <w:rFonts w:hint="default" w:ascii="Symbol" w:hAnsi="Symbol"/>
+        <w:rFonts w:ascii="Symbol" w:hAnsi="Symbol" w:hint="default"/>
       </w:rPr>
     </w:lvl>
     <w:lvl w:ilvl="1" w:tplc="240A0003" w:tentative="1">
@@ -4224,7 +4412,7 @@
         <w:ind w:left="2136" w:hanging="360"/>
       </w:pPr>
       <w:rPr>
-        <w:rFonts w:hint="default" w:ascii="Courier New" w:hAnsi="Courier New" w:cs="Courier New"/>
+        <w:rFonts w:ascii="Courier New" w:hAnsi="Courier New" w:cs="Courier New" w:hint="default"/>
       </w:rPr>
     </w:lvl>
     <w:lvl w:ilvl="2" w:tplc="240A0005" w:tentative="1">
@@ -4236,7 +4424,7 @@
         <w:ind w:left="2856" w:hanging="360"/>
       </w:pPr>
       <w:rPr>
-        <w:rFonts w:hint="default" w:ascii="Wingdings" w:hAnsi="Wingdings"/>
+        <w:rFonts w:ascii="Wingdings" w:hAnsi="Wingdings" w:hint="default"/>
       </w:rPr>
     </w:lvl>
     <w:lvl w:ilvl="3" w:tplc="240A0001" w:tentative="1">
@@ -4248,7 +4436,7 @@
         <w:ind w:left="3576" w:hanging="360"/>
       </w:pPr>
       <w:rPr>
-        <w:rFonts w:hint="default" w:ascii="Symbol" w:hAnsi="Symbol"/>
+        <w:rFonts w:ascii="Symbol" w:hAnsi="Symbol" w:hint="default"/>
       </w:rPr>
     </w:lvl>
     <w:lvl w:ilvl="4" w:tplc="240A0003" w:tentative="1">
@@ -4260,7 +4448,7 @@
         <w:ind w:left="4296" w:hanging="360"/>
       </w:pPr>
       <w:rPr>
-        <w:rFonts w:hint="default" w:ascii="Courier New" w:hAnsi="Courier New" w:cs="Courier New"/>
+        <w:rFonts w:ascii="Courier New" w:hAnsi="Courier New" w:cs="Courier New" w:hint="default"/>
       </w:rPr>
     </w:lvl>
     <w:lvl w:ilvl="5" w:tplc="240A0005" w:tentative="1">
@@ -4272,7 +4460,7 @@
         <w:ind w:left="5016" w:hanging="360"/>
       </w:pPr>
       <w:rPr>
-        <w:rFonts w:hint="default" w:ascii="Wingdings" w:hAnsi="Wingdings"/>
+        <w:rFonts w:ascii="Wingdings" w:hAnsi="Wingdings" w:hint="default"/>
       </w:rPr>
     </w:lvl>
     <w:lvl w:ilvl="6" w:tplc="240A0001" w:tentative="1">
@@ -4284,7 +4472,7 @@
         <w:ind w:left="5736" w:hanging="360"/>
       </w:pPr>
       <w:rPr>
-        <w:rFonts w:hint="default" w:ascii="Symbol" w:hAnsi="Symbol"/>
+        <w:rFonts w:ascii="Symbol" w:hAnsi="Symbol" w:hint="default"/>
       </w:rPr>
     </w:lvl>
     <w:lvl w:ilvl="7" w:tplc="240A0003" w:tentative="1">
@@ -4296,7 +4484,7 @@
         <w:ind w:left="6456" w:hanging="360"/>
       </w:pPr>
       <w:rPr>
-        <w:rFonts w:hint="default" w:ascii="Courier New" w:hAnsi="Courier New" w:cs="Courier New"/>
+        <w:rFonts w:ascii="Courier New" w:hAnsi="Courier New" w:cs="Courier New" w:hint="default"/>
       </w:rPr>
     </w:lvl>
     <w:lvl w:ilvl="8" w:tplc="240A0005" w:tentative="1">
@@ -4308,7 +4496,7 @@
         <w:ind w:left="7176" w:hanging="360"/>
       </w:pPr>
       <w:rPr>
-        <w:rFonts w:hint="default" w:ascii="Wingdings" w:hAnsi="Wingdings"/>
+        <w:rFonts w:ascii="Wingdings" w:hAnsi="Wingdings" w:hint="default"/>
       </w:rPr>
     </w:lvl>
   </w:abstractNum>
@@ -4325,7 +4513,7 @@
         <w:ind w:left="1416" w:hanging="360"/>
       </w:pPr>
       <w:rPr>
-        <w:rFonts w:hint="default" w:ascii="Symbol" w:hAnsi="Symbol"/>
+        <w:rFonts w:ascii="Symbol" w:hAnsi="Symbol" w:hint="default"/>
       </w:rPr>
     </w:lvl>
     <w:lvl w:ilvl="1" w:tplc="240A0003">
@@ -4337,7 +4525,7 @@
         <w:ind w:left="2136" w:hanging="360"/>
       </w:pPr>
       <w:rPr>
-        <w:rFonts w:hint="default" w:ascii="Courier New" w:hAnsi="Courier New" w:cs="Courier New"/>
+        <w:rFonts w:ascii="Courier New" w:hAnsi="Courier New" w:cs="Courier New" w:hint="default"/>
       </w:rPr>
     </w:lvl>
     <w:lvl w:ilvl="2" w:tplc="240A0005" w:tentative="1">
@@ -4349,7 +4537,7 @@
         <w:ind w:left="2856" w:hanging="360"/>
       </w:pPr>
       <w:rPr>
-        <w:rFonts w:hint="default" w:ascii="Wingdings" w:hAnsi="Wingdings"/>
+        <w:rFonts w:ascii="Wingdings" w:hAnsi="Wingdings" w:hint="default"/>
       </w:rPr>
     </w:lvl>
     <w:lvl w:ilvl="3" w:tplc="240A0001" w:tentative="1">
@@ -4361,7 +4549,7 @@
         <w:ind w:left="3576" w:hanging="360"/>
       </w:pPr>
       <w:rPr>
-        <w:rFonts w:hint="default" w:ascii="Symbol" w:hAnsi="Symbol"/>
+        <w:rFonts w:ascii="Symbol" w:hAnsi="Symbol" w:hint="default"/>
       </w:rPr>
     </w:lvl>
     <w:lvl w:ilvl="4" w:tplc="240A0003" w:tentative="1">
@@ -4373,7 +4561,7 @@
         <w:ind w:left="4296" w:hanging="360"/>
       </w:pPr>
       <w:rPr>
-        <w:rFonts w:hint="default" w:ascii="Courier New" w:hAnsi="Courier New" w:cs="Courier New"/>
+        <w:rFonts w:ascii="Courier New" w:hAnsi="Courier New" w:cs="Courier New" w:hint="default"/>
       </w:rPr>
     </w:lvl>
     <w:lvl w:ilvl="5" w:tplc="240A0005" w:tentative="1">
@@ -4385,7 +4573,7 @@
         <w:ind w:left="5016" w:hanging="360"/>
       </w:pPr>
       <w:rPr>
-        <w:rFonts w:hint="default" w:ascii="Wingdings" w:hAnsi="Wingdings"/>
+        <w:rFonts w:ascii="Wingdings" w:hAnsi="Wingdings" w:hint="default"/>
       </w:rPr>
     </w:lvl>
     <w:lvl w:ilvl="6" w:tplc="240A0001" w:tentative="1">
@@ -4397,7 +4585,7 @@
         <w:ind w:left="5736" w:hanging="360"/>
       </w:pPr>
       <w:rPr>
-        <w:rFonts w:hint="default" w:ascii="Symbol" w:hAnsi="Symbol"/>
+        <w:rFonts w:ascii="Symbol" w:hAnsi="Symbol" w:hint="default"/>
       </w:rPr>
     </w:lvl>
     <w:lvl w:ilvl="7" w:tplc="240A0003" w:tentative="1">
@@ -4409,7 +4597,7 @@
         <w:ind w:left="6456" w:hanging="360"/>
       </w:pPr>
       <w:rPr>
-        <w:rFonts w:hint="default" w:ascii="Courier New" w:hAnsi="Courier New" w:cs="Courier New"/>
+        <w:rFonts w:ascii="Courier New" w:hAnsi="Courier New" w:cs="Courier New" w:hint="default"/>
       </w:rPr>
     </w:lvl>
     <w:lvl w:ilvl="8" w:tplc="240A0005" w:tentative="1">
@@ -4421,7 +4609,7 @@
         <w:ind w:left="7176" w:hanging="360"/>
       </w:pPr>
       <w:rPr>
-        <w:rFonts w:hint="default" w:ascii="Wingdings" w:hAnsi="Wingdings"/>
+        <w:rFonts w:ascii="Wingdings" w:hAnsi="Wingdings" w:hint="default"/>
       </w:rPr>
     </w:lvl>
   </w:abstractNum>
@@ -4524,7 +4712,7 @@
         <w:ind w:left="984" w:hanging="360"/>
       </w:pPr>
       <w:rPr>
-        <w:rFonts w:hint="default" w:ascii="Symbol" w:hAnsi="Symbol"/>
+        <w:rFonts w:ascii="Symbol" w:hAnsi="Symbol" w:hint="default"/>
       </w:rPr>
     </w:lvl>
     <w:lvl w:ilvl="1" w:tplc="240A0003" w:tentative="1">
@@ -4536,7 +4724,7 @@
         <w:ind w:left="1704" w:hanging="360"/>
       </w:pPr>
       <w:rPr>
-        <w:rFonts w:hint="default" w:ascii="Courier New" w:hAnsi="Courier New" w:cs="Courier New"/>
+        <w:rFonts w:ascii="Courier New" w:hAnsi="Courier New" w:cs="Courier New" w:hint="default"/>
       </w:rPr>
     </w:lvl>
     <w:lvl w:ilvl="2" w:tplc="240A0005" w:tentative="1">
@@ -4548,7 +4736,7 @@
         <w:ind w:left="2424" w:hanging="360"/>
       </w:pPr>
       <w:rPr>
-        <w:rFonts w:hint="default" w:ascii="Wingdings" w:hAnsi="Wingdings"/>
+        <w:rFonts w:ascii="Wingdings" w:hAnsi="Wingdings" w:hint="default"/>
       </w:rPr>
     </w:lvl>
     <w:lvl w:ilvl="3" w:tplc="240A0001" w:tentative="1">
@@ -4560,7 +4748,7 @@
         <w:ind w:left="3144" w:hanging="360"/>
       </w:pPr>
       <w:rPr>
-        <w:rFonts w:hint="default" w:ascii="Symbol" w:hAnsi="Symbol"/>
+        <w:rFonts w:ascii="Symbol" w:hAnsi="Symbol" w:hint="default"/>
       </w:rPr>
     </w:lvl>
     <w:lvl w:ilvl="4" w:tplc="240A0003" w:tentative="1">
@@ -4572,7 +4760,7 @@
         <w:ind w:left="3864" w:hanging="360"/>
       </w:pPr>
       <w:rPr>
-        <w:rFonts w:hint="default" w:ascii="Courier New" w:hAnsi="Courier New" w:cs="Courier New"/>
+        <w:rFonts w:ascii="Courier New" w:hAnsi="Courier New" w:cs="Courier New" w:hint="default"/>
       </w:rPr>
     </w:lvl>
     <w:lvl w:ilvl="5" w:tplc="240A0005" w:tentative="1">
@@ -4584,7 +4772,7 @@
         <w:ind w:left="4584" w:hanging="360"/>
       </w:pPr>
       <w:rPr>
-        <w:rFonts w:hint="default" w:ascii="Wingdings" w:hAnsi="Wingdings"/>
+        <w:rFonts w:ascii="Wingdings" w:hAnsi="Wingdings" w:hint="default"/>
       </w:rPr>
     </w:lvl>
     <w:lvl w:ilvl="6" w:tplc="240A0001" w:tentative="1">
@@ -4596,7 +4784,7 @@
         <w:ind w:left="5304" w:hanging="360"/>
       </w:pPr>
       <w:rPr>
-        <w:rFonts w:hint="default" w:ascii="Symbol" w:hAnsi="Symbol"/>
+        <w:rFonts w:ascii="Symbol" w:hAnsi="Symbol" w:hint="default"/>
       </w:rPr>
     </w:lvl>
     <w:lvl w:ilvl="7" w:tplc="240A0003" w:tentative="1">
@@ -4608,7 +4796,7 @@
         <w:ind w:left="6024" w:hanging="360"/>
       </w:pPr>
       <w:rPr>
-        <w:rFonts w:hint="default" w:ascii="Courier New" w:hAnsi="Courier New" w:cs="Courier New"/>
+        <w:rFonts w:ascii="Courier New" w:hAnsi="Courier New" w:cs="Courier New" w:hint="default"/>
       </w:rPr>
     </w:lvl>
     <w:lvl w:ilvl="8" w:tplc="240A0005" w:tentative="1">
@@ -4620,7 +4808,7 @@
         <w:ind w:left="6744" w:hanging="360"/>
       </w:pPr>
       <w:rPr>
-        <w:rFonts w:hint="default" w:ascii="Wingdings" w:hAnsi="Wingdings"/>
+        <w:rFonts w:ascii="Wingdings" w:hAnsi="Wingdings" w:hint="default"/>
       </w:rPr>
     </w:lvl>
   </w:abstractNum>
@@ -4637,7 +4825,7 @@
         <w:ind w:left="696" w:hanging="432"/>
       </w:pPr>
       <w:rPr>
-        <w:rFonts w:hint="default" w:ascii="Arial" w:hAnsi="Arial" w:eastAsia="Arial" w:cs="Arial"/>
+        <w:rFonts w:ascii="Arial" w:eastAsia="Arial" w:hAnsi="Arial" w:cs="Arial" w:hint="default"/>
         <w:b/>
         <w:bCs/>
         <w:i w:val="0"/>
@@ -4658,7 +4846,7 @@
         <w:ind w:left="960" w:hanging="696"/>
       </w:pPr>
       <w:rPr>
-        <w:rFonts w:hint="default" w:ascii="Arial" w:hAnsi="Arial" w:eastAsia="Arial" w:cs="Arial"/>
+        <w:rFonts w:ascii="Arial" w:eastAsia="Arial" w:hAnsi="Arial" w:cs="Arial" w:hint="default"/>
         <w:b/>
         <w:bCs/>
         <w:i w:val="0"/>
@@ -4678,7 +4866,7 @@
         <w:ind w:left="624" w:hanging="360"/>
       </w:pPr>
       <w:rPr>
-        <w:rFonts w:hint="default" w:ascii="Trebuchet MS" w:hAnsi="Trebuchet MS" w:eastAsia="Trebuchet MS" w:cs="Trebuchet MS"/>
+        <w:rFonts w:ascii="Trebuchet MS" w:eastAsia="Trebuchet MS" w:hAnsi="Trebuchet MS" w:cs="Trebuchet MS" w:hint="default"/>
         <w:b w:val="0"/>
         <w:bCs w:val="0"/>
         <w:i w:val="0"/>
@@ -4777,7 +4965,7 @@
         <w:ind w:left="696" w:hanging="432"/>
       </w:pPr>
       <w:rPr>
-        <w:rFonts w:hint="default" w:ascii="Arial" w:hAnsi="Arial" w:eastAsia="Arial" w:cs="Arial"/>
+        <w:rFonts w:ascii="Arial" w:eastAsia="Arial" w:hAnsi="Arial" w:cs="Arial" w:hint="default"/>
         <w:b/>
         <w:bCs/>
         <w:i w:val="0"/>
@@ -4798,7 +4986,7 @@
         <w:ind w:left="960" w:hanging="696"/>
       </w:pPr>
       <w:rPr>
-        <w:rFonts w:hint="default" w:ascii="Arial" w:hAnsi="Arial" w:eastAsia="Arial" w:cs="Arial"/>
+        <w:rFonts w:ascii="Arial" w:eastAsia="Arial" w:hAnsi="Arial" w:cs="Arial" w:hint="default"/>
         <w:b/>
         <w:bCs/>
         <w:i w:val="0"/>
@@ -4818,7 +5006,7 @@
         <w:ind w:left="624" w:hanging="360"/>
       </w:pPr>
       <w:rPr>
-        <w:rFonts w:hint="default" w:ascii="Trebuchet MS" w:hAnsi="Trebuchet MS" w:eastAsia="Trebuchet MS" w:cs="Trebuchet MS"/>
+        <w:rFonts w:ascii="Trebuchet MS" w:eastAsia="Trebuchet MS" w:hAnsi="Trebuchet MS" w:cs="Trebuchet MS" w:hint="default"/>
         <w:b w:val="0"/>
         <w:bCs w:val="0"/>
         <w:i w:val="0"/>
@@ -4936,7 +5124,7 @@
   <w:docDefaults>
     <w:rPrDefault>
       <w:rPr>
-        <w:rFonts w:asciiTheme="minorHAnsi" w:hAnsiTheme="minorHAnsi" w:eastAsiaTheme="minorHAnsi" w:cstheme="minorBidi"/>
+        <w:rFonts w:asciiTheme="minorHAnsi" w:eastAsiaTheme="minorHAnsi" w:hAnsiTheme="minorHAnsi" w:cstheme="minorBidi"/>
         <w:sz w:val="22"/>
         <w:szCs w:val="22"/>
         <w:lang w:val="en-US" w:eastAsia="en-US" w:bidi="ar-SA"/>
@@ -4953,14 +5141,14 @@
   <w:latentStyles w:defLockedState="0" w:defUIPriority="99" w:defSemiHidden="0" w:defUnhideWhenUsed="0" w:defQFormat="0" w:count="376">
     <w:lsdException w:name="Normal" w:uiPriority="0" w:qFormat="1"/>
     <w:lsdException w:name="heading 1" w:uiPriority="9" w:qFormat="1"/>
-    <w:lsdException w:name="heading 2" w:uiPriority="9" w:semiHidden="1" w:unhideWhenUsed="1" w:qFormat="1"/>
-    <w:lsdException w:name="heading 3" w:uiPriority="9" w:semiHidden="1" w:unhideWhenUsed="1" w:qFormat="1"/>
-    <w:lsdException w:name="heading 4" w:uiPriority="9" w:semiHidden="1" w:unhideWhenUsed="1" w:qFormat="1"/>
-    <w:lsdException w:name="heading 5" w:uiPriority="9" w:semiHidden="1" w:unhideWhenUsed="1" w:qFormat="1"/>
-    <w:lsdException w:name="heading 6" w:uiPriority="9" w:semiHidden="1" w:unhideWhenUsed="1" w:qFormat="1"/>
-    <w:lsdException w:name="heading 7" w:uiPriority="9" w:semiHidden="1" w:unhideWhenUsed="1" w:qFormat="1"/>
-    <w:lsdException w:name="heading 8" w:uiPriority="9" w:semiHidden="1" w:unhideWhenUsed="1" w:qFormat="1"/>
-    <w:lsdException w:name="heading 9" w:uiPriority="9" w:semiHidden="1" w:unhideWhenUsed="1" w:qFormat="1"/>
+    <w:lsdException w:name="heading 2" w:semiHidden="1" w:uiPriority="9" w:unhideWhenUsed="1" w:qFormat="1"/>
+    <w:lsdException w:name="heading 3" w:semiHidden="1" w:uiPriority="9" w:unhideWhenUsed="1" w:qFormat="1"/>
+    <w:lsdException w:name="heading 4" w:semiHidden="1" w:uiPriority="9" w:unhideWhenUsed="1" w:qFormat="1"/>
+    <w:lsdException w:name="heading 5" w:semiHidden="1" w:uiPriority="9" w:unhideWhenUsed="1" w:qFormat="1"/>
+    <w:lsdException w:name="heading 6" w:semiHidden="1" w:uiPriority="9" w:unhideWhenUsed="1" w:qFormat="1"/>
+    <w:lsdException w:name="heading 7" w:semiHidden="1" w:uiPriority="9" w:unhideWhenUsed="1" w:qFormat="1"/>
+    <w:lsdException w:name="heading 8" w:semiHidden="1" w:uiPriority="9" w:unhideWhenUsed="1" w:qFormat="1"/>
+    <w:lsdException w:name="heading 9" w:semiHidden="1" w:uiPriority="9" w:unhideWhenUsed="1" w:qFormat="1"/>
     <w:lsdException w:name="index 1" w:semiHidden="1" w:unhideWhenUsed="1"/>
     <w:lsdException w:name="index 2" w:semiHidden="1" w:unhideWhenUsed="1"/>
     <w:lsdException w:name="index 3" w:semiHidden="1" w:unhideWhenUsed="1"/>
@@ -4970,22 +5158,22 @@
     <w:lsdException w:name="index 7" w:semiHidden="1" w:unhideWhenUsed="1"/>
     <w:lsdException w:name="index 8" w:semiHidden="1" w:unhideWhenUsed="1"/>
     <w:lsdException w:name="index 9" w:semiHidden="1" w:unhideWhenUsed="1"/>
-    <w:lsdException w:name="toc 1" w:uiPriority="39" w:semiHidden="1" w:unhideWhenUsed="1"/>
-    <w:lsdException w:name="toc 2" w:uiPriority="39" w:semiHidden="1" w:unhideWhenUsed="1"/>
-    <w:lsdException w:name="toc 3" w:uiPriority="39" w:semiHidden="1" w:unhideWhenUsed="1"/>
-    <w:lsdException w:name="toc 4" w:uiPriority="39" w:semiHidden="1" w:unhideWhenUsed="1"/>
-    <w:lsdException w:name="toc 5" w:uiPriority="39" w:semiHidden="1" w:unhideWhenUsed="1"/>
-    <w:lsdException w:name="toc 6" w:uiPriority="39" w:semiHidden="1" w:unhideWhenUsed="1"/>
-    <w:lsdException w:name="toc 7" w:uiPriority="39" w:semiHidden="1" w:unhideWhenUsed="1"/>
-    <w:lsdException w:name="toc 8" w:uiPriority="39" w:semiHidden="1" w:unhideWhenUsed="1"/>
-    <w:lsdException w:name="toc 9" w:uiPriority="39" w:semiHidden="1" w:unhideWhenUsed="1"/>
+    <w:lsdException w:name="toc 1" w:semiHidden="1" w:uiPriority="39" w:unhideWhenUsed="1"/>
+    <w:lsdException w:name="toc 2" w:semiHidden="1" w:uiPriority="39" w:unhideWhenUsed="1"/>
+    <w:lsdException w:name="toc 3" w:semiHidden="1" w:uiPriority="39" w:unhideWhenUsed="1"/>
+    <w:lsdException w:name="toc 4" w:semiHidden="1" w:uiPriority="39" w:unhideWhenUsed="1"/>
+    <w:lsdException w:name="toc 5" w:semiHidden="1" w:uiPriority="39" w:unhideWhenUsed="1"/>
+    <w:lsdException w:name="toc 6" w:semiHidden="1" w:uiPriority="39" w:unhideWhenUsed="1"/>
+    <w:lsdException w:name="toc 7" w:semiHidden="1" w:uiPriority="39" w:unhideWhenUsed="1"/>
+    <w:lsdException w:name="toc 8" w:semiHidden="1" w:uiPriority="39" w:unhideWhenUsed="1"/>
+    <w:lsdException w:name="toc 9" w:semiHidden="1" w:uiPriority="39" w:unhideWhenUsed="1"/>
     <w:lsdException w:name="Normal Indent" w:semiHidden="1" w:unhideWhenUsed="1"/>
     <w:lsdException w:name="footnote text" w:semiHidden="1" w:unhideWhenUsed="1"/>
     <w:lsdException w:name="annotation text" w:semiHidden="1" w:unhideWhenUsed="1"/>
     <w:lsdException w:name="header" w:semiHidden="1" w:unhideWhenUsed="1"/>
     <w:lsdException w:name="footer" w:semiHidden="1" w:unhideWhenUsed="1"/>
     <w:lsdException w:name="index heading" w:semiHidden="1" w:unhideWhenUsed="1"/>
-    <w:lsdException w:name="caption" w:uiPriority="35" w:semiHidden="1" w:unhideWhenUsed="1" w:qFormat="1"/>
+    <w:lsdException w:name="caption" w:semiHidden="1" w:uiPriority="35" w:unhideWhenUsed="1" w:qFormat="1"/>
     <w:lsdException w:name="table of figures" w:semiHidden="1" w:unhideWhenUsed="1"/>
     <w:lsdException w:name="envelope address" w:semiHidden="1" w:unhideWhenUsed="1"/>
     <w:lsdException w:name="envelope return" w:semiHidden="1" w:unhideWhenUsed="1"/>
@@ -5016,7 +5204,7 @@
     <w:lsdException w:name="Title" w:uiPriority="10" w:qFormat="1"/>
     <w:lsdException w:name="Closing" w:semiHidden="1" w:unhideWhenUsed="1"/>
     <w:lsdException w:name="Signature" w:semiHidden="1" w:unhideWhenUsed="1"/>
-    <w:lsdException w:name="Default Paragraph Font" w:uiPriority="1" w:semiHidden="1" w:unhideWhenUsed="1"/>
+    <w:lsdException w:name="Default Paragraph Font" w:semiHidden="1" w:uiPriority="1" w:unhideWhenUsed="1"/>
     <w:lsdException w:name="Body Text" w:semiHidden="1" w:unhideWhenUsed="1"/>
     <w:lsdException w:name="Body Text Indent" w:semiHidden="1" w:unhideWhenUsed="1"/>
     <w:lsdException w:name="List Continue" w:semiHidden="1" w:unhideWhenUsed="1"/>
@@ -5105,7 +5293,7 @@
     <w:lsdException w:name="Table Web 2" w:semiHidden="1" w:unhideWhenUsed="1"/>
     <w:lsdException w:name="Table Web 3" w:semiHidden="1" w:unhideWhenUsed="1"/>
     <w:lsdException w:name="Balloon Text" w:semiHidden="1" w:unhideWhenUsed="1"/>
-    <w:lsdException w:name="Table Grid" w:uiPriority="39"/>
+    <w:lsdException w:name="Table Grid" w:uiPriority="59"/>
     <w:lsdException w:name="Table Theme" w:semiHidden="1" w:unhideWhenUsed="1"/>
     <w:lsdException w:name="Placeholder Text" w:semiHidden="1"/>
     <w:lsdException w:name="No Spacing" w:uiPriority="1" w:qFormat="1"/>
@@ -5216,8 +5404,8 @@
     <w:lsdException w:name="Subtle Reference" w:uiPriority="31" w:qFormat="1"/>
     <w:lsdException w:name="Intense Reference" w:uiPriority="32" w:qFormat="1"/>
     <w:lsdException w:name="Book Title" w:uiPriority="33" w:qFormat="1"/>
-    <w:lsdException w:name="Bibliography" w:uiPriority="37" w:semiHidden="1" w:unhideWhenUsed="1"/>
-    <w:lsdException w:name="TOC Heading" w:uiPriority="39" w:semiHidden="1" w:unhideWhenUsed="1" w:qFormat="1"/>
+    <w:lsdException w:name="Bibliography" w:semiHidden="1" w:uiPriority="37" w:unhideWhenUsed="1"/>
+    <w:lsdException w:name="TOC Heading" w:semiHidden="1" w:uiPriority="39" w:unhideWhenUsed="1" w:qFormat="1"/>
     <w:lsdException w:name="Plain Table 1" w:uiPriority="41"/>
     <w:lsdException w:name="Plain Table 2" w:uiPriority="42"/>
     <w:lsdException w:name="Plain Table 3" w:uiPriority="43"/>
@@ -5328,11 +5516,11 @@
     <w:lsdException w:name="Unresolved Mention" w:semiHidden="1" w:unhideWhenUsed="1"/>
     <w:lsdException w:name="Smart Link" w:semiHidden="1" w:unhideWhenUsed="1"/>
   </w:latentStyles>
-  <w:style w:type="paragraph" w:styleId="Normal" w:default="1">
+  <w:style w:type="paragraph" w:default="1" w:styleId="Normal">
     <w:name w:val="Normal"/>
     <w:qFormat/>
     <w:rPr>
-      <w:rFonts w:ascii="Comic Sans MS" w:hAnsi="Comic Sans MS" w:eastAsia="Comic Sans MS" w:cs="Comic Sans MS"/>
+      <w:rFonts w:ascii="Comic Sans MS" w:eastAsia="Comic Sans MS" w:hAnsi="Comic Sans MS" w:cs="Comic Sans MS"/>
       <w:lang w:val="es-ES"/>
     </w:rPr>
   </w:style>
@@ -5346,7 +5534,7 @@
       <w:outlineLvl w:val="0"/>
     </w:pPr>
     <w:rPr>
-      <w:rFonts w:ascii="Arial" w:hAnsi="Arial" w:eastAsia="Arial" w:cs="Arial"/>
+      <w:rFonts w:ascii="Arial" w:eastAsia="Arial" w:hAnsi="Arial" w:cs="Arial"/>
       <w:b/>
       <w:bCs/>
     </w:rPr>
@@ -5362,18 +5550,18 @@
       <w:outlineLvl w:val="1"/>
     </w:pPr>
     <w:rPr>
-      <w:rFonts w:ascii="Arial" w:hAnsi="Arial" w:eastAsia="Arial" w:cs="Arial"/>
+      <w:rFonts w:ascii="Arial" w:eastAsia="Arial" w:hAnsi="Arial" w:cs="Arial"/>
       <w:b/>
       <w:bCs/>
     </w:rPr>
   </w:style>
-  <w:style w:type="character" w:styleId="Fuentedeprrafopredeter" w:default="1">
+  <w:style w:type="character" w:default="1" w:styleId="Fuentedeprrafopredeter">
     <w:name w:val="Default Paragraph Font"/>
     <w:uiPriority w:val="1"/>
     <w:semiHidden/>
     <w:unhideWhenUsed/>
   </w:style>
-  <w:style w:type="table" w:styleId="Tablanormal" w:default="1">
+  <w:style w:type="table" w:default="1" w:styleId="Tablanormal">
     <w:name w:val="Normal Table"/>
     <w:uiPriority w:val="99"/>
     <w:semiHidden/>
@@ -5388,7 +5576,7 @@
       </w:tblCellMar>
     </w:tblPr>
   </w:style>
-  <w:style w:type="numbering" w:styleId="Sinlista" w:default="1">
+  <w:style w:type="numbering" w:default="1" w:styleId="Sinlista">
     <w:name w:val="No List"/>
     <w:uiPriority w:val="99"/>
     <w:semiHidden/>
@@ -5418,7 +5606,7 @@
       <w:ind w:left="264"/>
     </w:pPr>
     <w:rPr>
-      <w:rFonts w:ascii="Arial" w:hAnsi="Arial" w:eastAsia="Arial" w:cs="Arial"/>
+      <w:rFonts w:ascii="Arial" w:eastAsia="Arial" w:hAnsi="Arial" w:cs="Arial"/>
       <w:b/>
       <w:bCs/>
       <w:sz w:val="28"/>
@@ -5435,7 +5623,7 @@
       <w:ind w:left="624" w:hanging="360"/>
     </w:pPr>
   </w:style>
-  <w:style w:type="paragraph" w:styleId="TableParagraph" w:customStyle="1">
+  <w:style w:type="paragraph" w:customStyle="1" w:styleId="TableParagraph">
     <w:name w:val="Table Paragraph"/>
     <w:basedOn w:val="Normal"/>
     <w:uiPriority w:val="1"/>
@@ -5444,7 +5632,7 @@
       <w:ind w:left="70"/>
     </w:pPr>
     <w:rPr>
-      <w:rFonts w:ascii="Arial MT" w:hAnsi="Arial MT" w:eastAsia="Arial MT" w:cs="Arial MT"/>
+      <w:rFonts w:ascii="Arial MT" w:eastAsia="Arial MT" w:hAnsi="Arial MT" w:cs="Arial MT"/>
     </w:rPr>
   </w:style>
   <w:style w:type="paragraph" w:styleId="Encabezado">
@@ -5475,42 +5663,42 @@
       </w:tabs>
     </w:pPr>
   </w:style>
-  <w:style w:type="character" w:styleId="PiedepginaCar" w:customStyle="1">
+  <w:style w:type="character" w:customStyle="1" w:styleId="PiedepginaCar">
     <w:name w:val="Pie de página Car"/>
     <w:basedOn w:val="Fuentedeprrafopredeter"/>
     <w:link w:val="Piedepgina"/>
     <w:uiPriority w:val="99"/>
     <w:rsid w:val="00CE5972"/>
     <w:rPr>
-      <w:rFonts w:ascii="Comic Sans MS" w:hAnsi="Comic Sans MS" w:eastAsia="Comic Sans MS" w:cs="Comic Sans MS"/>
+      <w:rFonts w:ascii="Comic Sans MS" w:eastAsia="Comic Sans MS" w:hAnsi="Comic Sans MS" w:cs="Comic Sans MS"/>
       <w:lang w:val="es-ES"/>
     </w:rPr>
   </w:style>
-  <w:style w:type="character" w:styleId="EncabezadoCar" w:customStyle="1">
+  <w:style w:type="character" w:customStyle="1" w:styleId="EncabezadoCar">
     <w:name w:val="Encabezado Car"/>
     <w:basedOn w:val="Fuentedeprrafopredeter"/>
     <w:link w:val="Encabezado"/>
     <w:uiPriority w:val="99"/>
     <w:rsid w:val="00E14E27"/>
     <w:rPr>
-      <w:rFonts w:ascii="Comic Sans MS" w:hAnsi="Comic Sans MS" w:eastAsia="Comic Sans MS" w:cs="Comic Sans MS"/>
+      <w:rFonts w:ascii="Comic Sans MS" w:eastAsia="Comic Sans MS" w:hAnsi="Comic Sans MS" w:cs="Comic Sans MS"/>
       <w:lang w:val="es-ES"/>
     </w:rPr>
   </w:style>
-  <w:style w:type="character" w:styleId="TextoindependienteCar" w:customStyle="1">
+  <w:style w:type="character" w:customStyle="1" w:styleId="TextoindependienteCar">
     <w:name w:val="Texto independiente Car"/>
     <w:basedOn w:val="Fuentedeprrafopredeter"/>
     <w:link w:val="Textoindependiente"/>
     <w:uiPriority w:val="1"/>
     <w:rsid w:val="00E14E27"/>
     <w:rPr>
-      <w:rFonts w:ascii="Comic Sans MS" w:hAnsi="Comic Sans MS" w:eastAsia="Comic Sans MS" w:cs="Comic Sans MS"/>
+      <w:rFonts w:ascii="Comic Sans MS" w:eastAsia="Comic Sans MS" w:hAnsi="Comic Sans MS" w:cs="Comic Sans MS"/>
       <w:sz w:val="20"/>
       <w:szCs w:val="20"/>
       <w:lang w:val="es-ES"/>
     </w:rPr>
   </w:style>
-  <w:style w:type="table" w:styleId="TableNormal1" w:customStyle="1">
+  <w:style w:type="table" w:customStyle="1" w:styleId="TableNormal1">
     <w:name w:val="Table Normal1"/>
     <w:uiPriority w:val="2"/>
     <w:semiHidden/>
@@ -5527,30 +5715,20 @@
       </w:tblCellMar>
     </w:tblPr>
   </w:style>
-  <w:style xmlns:w="http://schemas.openxmlformats.org/wordprocessingml/2006/main" w:type="table" w:styleId="TableGrid">
-    <w:name xmlns:w="http://schemas.openxmlformats.org/wordprocessingml/2006/main" w:val="Table Grid"/>
-    <w:basedOn xmlns:w="http://schemas.openxmlformats.org/wordprocessingml/2006/main" w:val="Tablanormal"/>
-    <w:uiPriority xmlns:w="http://schemas.openxmlformats.org/wordprocessingml/2006/main" w:val="59"/>
-    <w:rsid xmlns:w="http://schemas.openxmlformats.org/wordprocessingml/2006/main" w:val="00FB4123"/>
-    <w:pPr xmlns:w="http://schemas.openxmlformats.org/wordprocessingml/2006/main">
-      <w:spacing w:after="0" w:line="240" w:lineRule="auto"/>
-    </w:pPr>
-    <w:tblPr xmlns:w="http://schemas.openxmlformats.org/wordprocessingml/2006/main">
-      <w:tblInd w:w="0" w:type="dxa"/>
+  <w:style w:type="table" w:styleId="Tablaconcuadrcula">
+    <w:name w:val="Table Grid"/>
+    <w:basedOn w:val="Tablanormal"/>
+    <w:uiPriority w:val="59"/>
+    <w:rsid w:val="007A0B79"/>
+    <w:tblPr>
       <w:tblBorders>
-        <w:top w:val="single" w:color="000000" w:themeColor="text1" w:sz="4" w:space="0"/>
-        <w:left w:val="single" w:color="000000" w:themeColor="text1" w:sz="4" w:space="0"/>
-        <w:bottom w:val="single" w:color="000000" w:themeColor="text1" w:sz="4" w:space="0"/>
-        <w:right w:val="single" w:color="000000" w:themeColor="text1" w:sz="4" w:space="0"/>
-        <w:insideH w:val="single" w:color="000000" w:themeColor="text1" w:sz="4" w:space="0"/>
-        <w:insideV w:val="single" w:color="000000" w:themeColor="text1" w:sz="4" w:space="0"/>
+        <w:top w:val="single" w:sz="4" w:space="0" w:color="000000" w:themeColor="text1"/>
+        <w:left w:val="single" w:sz="4" w:space="0" w:color="000000" w:themeColor="text1"/>
+        <w:bottom w:val="single" w:sz="4" w:space="0" w:color="000000" w:themeColor="text1"/>
+        <w:right w:val="single" w:sz="4" w:space="0" w:color="000000" w:themeColor="text1"/>
+        <w:insideH w:val="single" w:sz="4" w:space="0" w:color="000000" w:themeColor="text1"/>
+        <w:insideV w:val="single" w:sz="4" w:space="0" w:color="000000" w:themeColor="text1"/>
       </w:tblBorders>
-      <w:tblCellMar>
-        <w:top w:w="0" w:type="dxa"/>
-        <w:left w:w="108" w:type="dxa"/>
-        <w:bottom w:w="0" w:type="dxa"/>
-        <w:right w:w="108" w:type="dxa"/>
-      </w:tblCellMar>
     </w:tblPr>
   </w:style>
 </w:styles>

</xml_diff>